<commit_message>
fixed error of DROP-API-Arg ( its working with txt )
</commit_message>
<xml_diff>
--- a/serie2/si-serie2-g5-relatorio.docx
+++ b/serie2/si-serie2-g5-relatorio.docx
@@ -1020,13 +1020,7 @@
         <w:t>têm de</w:t>
       </w:r>
       <w:r>
-        <w:t xml:space="preserve"> ser configurados no cliente</w:t>
-      </w:r>
-      <w:r>
-        <w:t xml:space="preserve"> e no servidor são</w:t>
-      </w:r>
-      <w:r>
-        <w:t>:</w:t>
+        <w:t xml:space="preserve"> ser configurados no cliente:</w:t>
       </w:r>
     </w:p>
     <w:p>
@@ -1043,13 +1037,13 @@
         <w:t xml:space="preserve">Um conjunto de </w:t>
       </w:r>
       <w:r>
-        <w:t>certificados de raiz</w:t>
+        <w:t>certificados raiz</w:t>
       </w:r>
       <w:r>
         <w:t xml:space="preserve"> de forma a verificar se o certificado enviado pelo servidor</w:t>
       </w:r>
       <w:r>
-        <w:t>/cliente</w:t>
+        <w:t>, que contém a sua chave pública,</w:t>
       </w:r>
       <w:r>
         <w:t xml:space="preserve"> é válido.</w:t>
@@ -1069,7 +1063,7 @@
         <w:t xml:space="preserve">O seu próprio certificado </w:t>
       </w:r>
       <w:r>
-        <w:t>válido</w:t>
+        <w:t xml:space="preserve">que contém a sua chave pública </w:t>
       </w:r>
     </w:p>
     <w:p>
@@ -1083,7 +1077,10 @@
         <w:ind w:right="0"/>
       </w:pPr>
       <w:r>
-        <w:t>Uma chave privada para ser usada no esquema assimétrico que garante a ligação segura entre ambos.</w:t>
+        <w:t>A sua chave privada</w:t>
+      </w:r>
+      <w:r>
+        <w:t xml:space="preserve"> para realizar uma assinatura que comprova a sua autenticidade</w:t>
       </w:r>
     </w:p>
     <w:p>
@@ -1104,6 +1101,9 @@
       <w:pPr>
         <w:spacing w:after="200" w:line="259" w:lineRule="auto"/>
         <w:ind w:right="0" w:firstLine="0"/>
+        <w:rPr>
+          <w:b/>
+        </w:rPr>
       </w:pPr>
       <w:r>
         <w:rPr>
@@ -1130,31 +1130,103 @@
         <w:ind w:right="0" w:firstLine="0"/>
       </w:pPr>
       <w:r>
-        <w:t xml:space="preserve">O esquema simétrico usado no handshake do TLS é </w:t>
-      </w:r>
-      <w:r>
-        <w:t>o de cifra simétrica, onde o cliente cifra com a chave pública do servidor uma mensagem com um número aleatório “ R ” (desafio). O servidor, se tiver na posse da mesma chave que foi usada na cifra consegue desencriptar o desafio lançado pelo cliente e devolver uma resposta a comprovar a posse desse número aleatório.</w:t>
-      </w:r>
-    </w:p>
-    <w:p>
-      <w:pPr>
-        <w:spacing w:after="200" w:line="259" w:lineRule="auto"/>
-        <w:ind w:right="0" w:firstLine="0"/>
-      </w:pPr>
-      <w:r>
-        <w:t xml:space="preserve">Os objetivos deste protocolo de handshake do TLS </w:t>
-      </w:r>
-      <w:r>
-        <w:t xml:space="preserve">é garantir que primeiramente são negociados os parâmetros a usar no processo de encriptação para que depois exista uma autenticação do lado do servidor e/ou do lado cliente. </w:t>
-      </w:r>
-    </w:p>
-    <w:p>
-      <w:pPr>
-        <w:spacing w:after="200" w:line="259" w:lineRule="auto"/>
-        <w:ind w:right="0" w:firstLine="0"/>
-      </w:pPr>
-      <w:r>
-        <w:t>Depois de ser estabelecida uma chave segura a ser usado por ambos é garantido que o canal de comunicação é seguro.</w:t>
+        <w:t>No processo de handshake, após o servidor enviar para o cliente o seu certificado (</w:t>
+      </w:r>
+      <w:r>
+        <w:t>que contém a sua c</w:t>
+      </w:r>
+      <w:r>
+        <w:t>have pública)</w:t>
+      </w:r>
+      <w:r>
+        <w:t>, o cliente</w:t>
+      </w:r>
+      <w:r>
+        <w:t xml:space="preserve"> irá gerar um</w:t>
+      </w:r>
+      <w:r>
+        <w:t xml:space="preserve"> pre master secret</w:t>
+      </w:r>
+      <w:r>
+        <w:t xml:space="preserve"> que </w:t>
+      </w:r>
+      <w:r>
+        <w:t>será</w:t>
+      </w:r>
+      <w:r>
+        <w:t xml:space="preserve"> cifra</w:t>
+      </w:r>
+      <w:r>
+        <w:t>do</w:t>
+      </w:r>
+      <w:r>
+        <w:t xml:space="preserve"> utilizando a chave p</w:t>
+      </w:r>
+      <w:r>
+        <w:t>ú</w:t>
+      </w:r>
+      <w:r>
+        <w:t>blica recebida</w:t>
+      </w:r>
+      <w:r>
+        <w:t>,</w:t>
+      </w:r>
+      <w:r>
+        <w:t xml:space="preserve"> </w:t>
+      </w:r>
+      <w:r>
+        <w:t>caso o certificado recebido seja válido</w:t>
+      </w:r>
+      <w:r>
+        <w:t>. Esse pre master secret cifrado irá ser enviada</w:t>
+      </w:r>
+      <w:r>
+        <w:t xml:space="preserve"> ao servidor </w:t>
+      </w:r>
+      <w:r>
+        <w:t xml:space="preserve">(desafio) </w:t>
+      </w:r>
+      <w:r>
+        <w:t>de modo a</w:t>
+      </w:r>
+      <w:r>
+        <w:t xml:space="preserve"> verificar que este possui a sua chave privada.</w:t>
+      </w:r>
+    </w:p>
+    <w:p>
+      <w:pPr>
+        <w:spacing w:after="200" w:line="259" w:lineRule="auto"/>
+        <w:ind w:right="0" w:firstLine="0"/>
+      </w:pPr>
+      <w:r>
+        <w:t>O servidor obtém o pre master secret descodificando a mensagem recebida, utilizando a sua chave privada.</w:t>
+      </w:r>
+    </w:p>
+    <w:p>
+      <w:pPr>
+        <w:spacing w:after="200" w:line="259" w:lineRule="auto"/>
+        <w:ind w:right="0" w:firstLine="0"/>
+      </w:pPr>
+      <w:r>
+        <w:t xml:space="preserve">Após este processo, </w:t>
+      </w:r>
+      <w:r>
+        <w:t>este será usado como chave no esquema simétrico de autenticação MAC , de forma a provar que, de facto, possui a chave privada.</w:t>
+      </w:r>
+    </w:p>
+    <w:p>
+      <w:pPr>
+        <w:spacing w:after="200" w:line="259" w:lineRule="auto"/>
+        <w:ind w:right="0" w:firstLine="0"/>
+      </w:pPr>
+      <w:r>
+        <w:t xml:space="preserve">Depois de ser estabelecida uma chave segura </w:t>
+      </w:r>
+      <w:r>
+        <w:t xml:space="preserve">(pre master secret) </w:t>
+      </w:r>
+      <w:r>
+        <w:t>a ser usado por ambos é garantido que o canal de comunicação é fiável.</w:t>
       </w:r>
     </w:p>
     <w:p>
@@ -1257,14 +1329,7 @@
           <w:b/>
           <w:sz w:val="28"/>
         </w:rPr>
-        <w:t xml:space="preserve">Exercício </w:t>
-      </w:r>
-      <w:r>
-        <w:rPr>
-          <w:b/>
-          <w:sz w:val="28"/>
-        </w:rPr>
-        <w:t>2</w:t>
+        <w:t>Exercício 2</w:t>
       </w:r>
     </w:p>
     <w:p>
@@ -1294,32 +1359,39 @@
         <w:rPr>
           <w:b/>
         </w:rPr>
-        <w:t>2.1</w:t>
-      </w:r>
-      <w:r>
-        <w:rPr>
-          <w:b/>
-        </w:rPr>
-        <w:t>)</w:t>
-      </w:r>
-      <w:r>
-        <w:rPr>
-          <w:b/>
-        </w:rPr>
+        <w:t xml:space="preserve">2.1) </w:t>
+      </w:r>
+    </w:p>
+    <w:p>
+      <w:pPr>
+        <w:spacing w:after="200" w:line="259" w:lineRule="auto"/>
+        <w:ind w:right="0" w:firstLine="0"/>
+        <w:jc w:val="left"/>
+      </w:pPr>
+      <w:r>
+        <w:t xml:space="preserve">O cliente/relying party </w:t>
+      </w:r>
+      <w:r>
+        <w:t>indica</w:t>
+      </w:r>
+      <w:r>
         <w:t xml:space="preserve"> </w:t>
       </w:r>
-    </w:p>
-    <w:p>
-      <w:pPr>
-        <w:spacing w:after="200" w:line="259" w:lineRule="auto"/>
-        <w:ind w:right="0" w:firstLine="0"/>
-        <w:jc w:val="left"/>
-      </w:pPr>
-      <w:r>
-        <w:t xml:space="preserve">O cliente/ relying party especifica </w:t>
-      </w:r>
-      <w:r>
-        <w:t>os recursos a que pretende ter acesso através de uma string que é indicada no “scope”.</w:t>
+      <w:r>
+        <w:t>os recursos a que pretende ter acesso através de u</w:t>
+      </w:r>
+      <w:r>
+        <w:t xml:space="preserve">m pedido HTTP, cujo URL contém um query parameter </w:t>
+      </w:r>
+      <w:r>
+        <w:rPr>
+          <w:b/>
+          <w:i/>
+        </w:rPr>
+        <w:t>scope</w:t>
+      </w:r>
+      <w:r>
+        <w:t xml:space="preserve"> com essa informação.</w:t>
       </w:r>
     </w:p>
     <w:p>
@@ -1348,11 +1420,40 @@
       <w:pPr>
         <w:spacing w:after="200" w:line="259" w:lineRule="auto"/>
         <w:ind w:right="0" w:firstLine="0"/>
-        <w:jc w:val="left"/>
-        <w:rPr>
-          <w:b/>
-        </w:rPr>
-      </w:pPr>
+      </w:pPr>
+      <w:r>
+        <w:t xml:space="preserve">A </w:t>
+      </w:r>
+      <w:proofErr w:type="spellStart"/>
+      <w:r>
+        <w:t>framework</w:t>
+      </w:r>
+      <w:proofErr w:type="spellEnd"/>
+      <w:r>
+        <w:t xml:space="preserve"> </w:t>
+      </w:r>
+      <w:proofErr w:type="spellStart"/>
+      <w:r>
+        <w:t>OAuth</w:t>
+      </w:r>
+      <w:proofErr w:type="spellEnd"/>
+      <w:r>
+        <w:t xml:space="preserve"> 2.0 é usada para garantir autorização no acesso a determinados recursos.</w:t>
+      </w:r>
+    </w:p>
+    <w:p>
+      <w:pPr>
+        <w:spacing w:after="200" w:line="259" w:lineRule="auto"/>
+        <w:ind w:right="0" w:firstLine="0"/>
+      </w:pPr>
+      <w:bookmarkStart w:id="0" w:name="_GoBack"/>
+      <w:bookmarkEnd w:id="0"/>
+      <w:r>
+        <w:t>Ao fazer uso dele para autenticação, não existe um processo de asserção sobre o utilizador que se pretende autenticar</w:t>
+      </w:r>
+      <w:r>
+        <w:t xml:space="preserve">, pois apenas é gerado um access token que garante acesso temporário aos recursos. Ao usar esse token para autenticação não existe a garantia de que é o mesmo utilizador responsável pelo seu pedido. </w:t>
+      </w:r>
     </w:p>
     <w:p>
       <w:pPr>
@@ -1369,14 +1470,7 @@
           <w:b/>
           <w:sz w:val="28"/>
         </w:rPr>
-        <w:t xml:space="preserve">Exercício </w:t>
-      </w:r>
-      <w:r>
-        <w:rPr>
-          <w:b/>
-          <w:sz w:val="28"/>
-        </w:rPr>
-        <w:t>3</w:t>
+        <w:t>Exercício 3</w:t>
       </w:r>
     </w:p>
     <w:p>
@@ -1416,13 +1510,7 @@
         <w:jc w:val="left"/>
       </w:pPr>
       <w:r>
-        <w:t xml:space="preserve">O id token (fornecido pelo Identity-Provider à aplicação web) </w:t>
-      </w:r>
-      <w:r>
-        <w:t>tem o propósito</w:t>
-      </w:r>
-      <w:r>
-        <w:t xml:space="preserve"> de </w:t>
+        <w:t xml:space="preserve">O id token (fornecido pelo Identity-Provider à aplicação web) tem o propósito de </w:t>
       </w:r>
       <w:proofErr w:type="gramStart"/>
       <w:r>
@@ -1476,8 +1564,6 @@
       <w:r>
         <w:t>A aplicação cliente.</w:t>
       </w:r>
-      <w:bookmarkStart w:id="0" w:name="_GoBack"/>
-      <w:bookmarkEnd w:id="0"/>
     </w:p>
     <w:p>
       <w:pPr>
@@ -2292,7 +2378,6 @@
   <w:style w:type="character" w:default="1" w:styleId="Tipodeletrapredefinidodopargrafo">
     <w:name w:val="Default Paragraph Font"/>
     <w:uiPriority w:val="1"/>
-    <w:semiHidden/>
     <w:unhideWhenUsed/>
   </w:style>
   <w:style w:type="table" w:default="1" w:styleId="Tabelanormal">

</xml_diff>

<commit_message>
Done! TODO: Relatorio ex 7
</commit_message>
<xml_diff>
--- a/serie2/si-serie2-g5-relatorio.docx
+++ b/serie2/si-serie2-g5-relatorio.docx
@@ -26,7 +26,7 @@
                     <pic:cNvPicPr/>
                   </pic:nvPicPr>
                   <pic:blipFill>
-                    <a:blip r:embed="rId7"/>
+                    <a:blip r:embed="rId8"/>
                     <a:stretch>
                       <a:fillRect/>
                     </a:stretch>
@@ -434,232 +434,124 @@
         <w:t xml:space="preserve"> </w:t>
       </w:r>
     </w:p>
-    <w:p>
-      <w:pPr>
-        <w:spacing w:after="0" w:line="346" w:lineRule="auto"/>
-        <w:ind w:left="10" w:right="0" w:hanging="10"/>
-        <w:jc w:val="left"/>
-      </w:pPr>
-      <w:r>
-        <w:rPr>
-          <w:b/>
-          <w:sz w:val="22"/>
-        </w:rPr>
-        <w:t>Exercício 1</w:t>
-      </w:r>
-      <w:r>
-        <w:rPr>
-          <w:sz w:val="22"/>
-        </w:rPr>
-        <w:t xml:space="preserve"> ..................................................................................................................................... 2 </w:t>
-      </w:r>
-    </w:p>
     <w:sdt>
       <w:sdtPr>
-        <w:rPr>
-          <w:sz w:val="24"/>
-        </w:rPr>
-        <w:id w:val="-2043119294"/>
+        <w:id w:val="-626847827"/>
         <w:docPartObj>
           <w:docPartGallery w:val="Table of Contents"/>
+          <w:docPartUnique/>
         </w:docPartObj>
       </w:sdtPr>
-      <w:sdtEndPr/>
+      <w:sdtEndPr>
+        <w:rPr>
+          <w:rFonts w:ascii="Calibri" w:eastAsia="Calibri" w:hAnsi="Calibri" w:cs="Calibri"/>
+          <w:b/>
+          <w:bCs/>
+          <w:color w:val="000000"/>
+          <w:sz w:val="24"/>
+          <w:szCs w:val="22"/>
+        </w:rPr>
+      </w:sdtEndPr>
       <w:sdtContent>
         <w:p>
           <w:pPr>
-            <w:pStyle w:val="ndice2"/>
+            <w:pStyle w:val="Cabealhodondice"/>
+          </w:pPr>
+          <w:r>
+            <w:t>Conteúd</w:t>
+          </w:r>
+          <w:bookmarkStart w:id="0" w:name="_GoBack"/>
+          <w:bookmarkEnd w:id="0"/>
+          <w:r>
+            <w:t>o</w:t>
+          </w:r>
+        </w:p>
+        <w:p>
+          <w:pPr>
+            <w:pStyle w:val="ndice1"/>
             <w:tabs>
-              <w:tab w:val="right" w:leader="dot" w:pos="8842"/>
+              <w:tab w:val="right" w:leader="dot" w:pos="8832"/>
             </w:tabs>
             <w:rPr>
+              <w:rFonts w:asciiTheme="minorHAnsi" w:eastAsiaTheme="minorEastAsia" w:hAnsiTheme="minorHAnsi" w:cstheme="minorBidi"/>
               <w:noProof/>
+              <w:color w:val="auto"/>
             </w:rPr>
           </w:pPr>
           <w:r>
+            <w:rPr>
+              <w:b/>
+              <w:bCs/>
+            </w:rPr>
             <w:fldChar w:fldCharType="begin"/>
           </w:r>
           <w:r>
-            <w:instrText xml:space="preserve"> TOC \o "1-2" \h \z \u </w:instrText>
+            <w:rPr>
+              <w:b/>
+              <w:bCs/>
+            </w:rPr>
+            <w:instrText xml:space="preserve"> TOC \o "1-3" \h \z \u </w:instrText>
           </w:r>
           <w:r>
+            <w:rPr>
+              <w:b/>
+              <w:bCs/>
+            </w:rPr>
             <w:fldChar w:fldCharType="separate"/>
           </w:r>
-          <w:hyperlink w:anchor="_Toc6200">
-            <w:r>
-              <w:rPr>
-                <w:b/>
-                <w:noProof/>
-              </w:rPr>
-              <w:t>1</w:t>
-            </w:r>
-            <w:r>
-              <w:rPr>
-                <w:b/>
-                <w:noProof/>
-              </w:rPr>
-              <w:t>.1</w:t>
-            </w:r>
-            <w:r>
-              <w:rPr>
-                <w:noProof/>
+          <w:hyperlink w:anchor="_Toc530567890" w:history="1">
+            <w:r>
+              <w:rPr>
+                <w:rStyle w:val="Hiperligao"/>
+                <w:noProof/>
+              </w:rPr>
+              <w:t>Exercício 1</w:t>
+            </w:r>
+            <w:r>
+              <w:rPr>
+                <w:noProof/>
+                <w:webHidden/>
               </w:rPr>
               <w:tab/>
             </w:r>
             <w:r>
               <w:rPr>
                 <w:noProof/>
+                <w:webHidden/>
               </w:rPr>
               <w:fldChar w:fldCharType="begin"/>
             </w:r>
             <w:r>
               <w:rPr>
                 <w:noProof/>
-              </w:rPr>
-              <w:instrText>PAGEREF _Toc6200 \h</w:instrText>
-            </w:r>
-            <w:r>
-              <w:rPr>
-                <w:noProof/>
-              </w:rPr>
-            </w:r>
-            <w:r>
-              <w:rPr>
-                <w:noProof/>
+                <w:webHidden/>
+              </w:rPr>
+              <w:instrText xml:space="preserve"> PAGEREF _Toc530567890 \h </w:instrText>
+            </w:r>
+            <w:r>
+              <w:rPr>
+                <w:noProof/>
+                <w:webHidden/>
+              </w:rPr>
+            </w:r>
+            <w:r>
+              <w:rPr>
+                <w:noProof/>
+                <w:webHidden/>
               </w:rPr>
               <w:fldChar w:fldCharType="separate"/>
             </w:r>
             <w:r>
               <w:rPr>
                 <w:noProof/>
-              </w:rPr>
-              <w:t>4</w:t>
-            </w:r>
-            <w:r>
-              <w:rPr>
-                <w:noProof/>
-              </w:rPr>
-              <w:fldChar w:fldCharType="end"/>
-            </w:r>
-          </w:hyperlink>
-        </w:p>
-        <w:p>
-          <w:pPr>
-            <w:pStyle w:val="ndice2"/>
-            <w:tabs>
-              <w:tab w:val="right" w:leader="dot" w:pos="8842"/>
-            </w:tabs>
-            <w:rPr>
-              <w:noProof/>
-            </w:rPr>
-          </w:pPr>
-          <w:hyperlink w:anchor="_Toc6201">
-            <w:r>
-              <w:rPr>
-                <w:b/>
-                <w:noProof/>
-              </w:rPr>
-              <w:t>1.2</w:t>
-            </w:r>
-            <w:r>
-              <w:rPr>
-                <w:noProof/>
-              </w:rPr>
-              <w:tab/>
-            </w:r>
-            <w:r>
-              <w:rPr>
-                <w:noProof/>
-              </w:rPr>
-              <w:fldChar w:fldCharType="begin"/>
-            </w:r>
-            <w:r>
-              <w:rPr>
-                <w:noProof/>
-              </w:rPr>
-              <w:instrText>PAGEREF _Toc6201 \h</w:instrText>
-            </w:r>
-            <w:r>
-              <w:rPr>
-                <w:noProof/>
-              </w:rPr>
-            </w:r>
-            <w:r>
-              <w:rPr>
-                <w:noProof/>
-              </w:rPr>
-              <w:fldChar w:fldCharType="separate"/>
-            </w:r>
-            <w:r>
-              <w:rPr>
-                <w:noProof/>
-              </w:rPr>
-              <w:t>7</w:t>
-            </w:r>
-            <w:r>
-              <w:rPr>
-                <w:noProof/>
-              </w:rPr>
-              <w:fldChar w:fldCharType="end"/>
-            </w:r>
-          </w:hyperlink>
-        </w:p>
-        <w:p>
-          <w:pPr>
-            <w:pStyle w:val="ndice2"/>
-            <w:tabs>
-              <w:tab w:val="right" w:leader="dot" w:pos="8842"/>
-            </w:tabs>
-            <w:rPr>
-              <w:noProof/>
-            </w:rPr>
-          </w:pPr>
-          <w:hyperlink w:anchor="_Toc6202">
-            <w:r>
-              <w:rPr>
-                <w:b/>
-                <w:noProof/>
-              </w:rPr>
-              <w:t>1.3</w:t>
-            </w:r>
-            <w:r>
-              <w:rPr>
-                <w:noProof/>
-              </w:rPr>
-              <w:tab/>
-            </w:r>
-            <w:r>
-              <w:rPr>
-                <w:noProof/>
-              </w:rPr>
-              <w:fldChar w:fldCharType="begin"/>
-            </w:r>
-            <w:r>
-              <w:rPr>
-                <w:noProof/>
-              </w:rPr>
-              <w:instrText>PAGEREF _Toc6202 \h</w:instrText>
-            </w:r>
-            <w:r>
-              <w:rPr>
-                <w:noProof/>
-              </w:rPr>
-            </w:r>
-            <w:r>
-              <w:rPr>
-                <w:noProof/>
-              </w:rPr>
-              <w:fldChar w:fldCharType="separate"/>
-            </w:r>
-            <w:r>
-              <w:rPr>
-                <w:noProof/>
-              </w:rPr>
-              <w:t>7</w:t>
-            </w:r>
-            <w:r>
-              <w:rPr>
-                <w:noProof/>
+                <w:webHidden/>
+              </w:rPr>
+              <w:t>2</w:t>
+            </w:r>
+            <w:r>
+              <w:rPr>
+                <w:noProof/>
+                <w:webHidden/>
               </w:rPr>
               <w:fldChar w:fldCharType="end"/>
             </w:r>
@@ -669,65 +561,767 @@
           <w:pPr>
             <w:pStyle w:val="ndice1"/>
             <w:tabs>
-              <w:tab w:val="right" w:leader="dot" w:pos="8842"/>
+              <w:tab w:val="right" w:leader="dot" w:pos="8832"/>
             </w:tabs>
             <w:rPr>
+              <w:rFonts w:asciiTheme="minorHAnsi" w:eastAsiaTheme="minorEastAsia" w:hAnsiTheme="minorHAnsi" w:cstheme="minorBidi"/>
               <w:noProof/>
+              <w:color w:val="auto"/>
             </w:rPr>
           </w:pPr>
-          <w:hyperlink w:anchor="_Toc6203">
-            <w:r>
-              <w:rPr>
-                <w:b/>
-                <w:noProof/>
-              </w:rPr>
-              <w:t xml:space="preserve">Exercício </w:t>
-            </w:r>
-            <w:r>
-              <w:rPr>
-                <w:b/>
-                <w:noProof/>
+          <w:hyperlink w:anchor="_Toc530567891" w:history="1">
+            <w:r>
+              <w:rPr>
+                <w:rStyle w:val="Hiperligao"/>
+                <w:noProof/>
+              </w:rPr>
+              <w:t>1.1)</w:t>
+            </w:r>
+            <w:r>
+              <w:rPr>
+                <w:noProof/>
+                <w:webHidden/>
+              </w:rPr>
+              <w:tab/>
+            </w:r>
+            <w:r>
+              <w:rPr>
+                <w:noProof/>
+                <w:webHidden/>
+              </w:rPr>
+              <w:fldChar w:fldCharType="begin"/>
+            </w:r>
+            <w:r>
+              <w:rPr>
+                <w:noProof/>
+                <w:webHidden/>
+              </w:rPr>
+              <w:instrText xml:space="preserve"> PAGEREF _Toc530567891 \h </w:instrText>
+            </w:r>
+            <w:r>
+              <w:rPr>
+                <w:noProof/>
+                <w:webHidden/>
+              </w:rPr>
+            </w:r>
+            <w:r>
+              <w:rPr>
+                <w:noProof/>
+                <w:webHidden/>
+              </w:rPr>
+              <w:fldChar w:fldCharType="separate"/>
+            </w:r>
+            <w:r>
+              <w:rPr>
+                <w:noProof/>
+                <w:webHidden/>
               </w:rPr>
               <w:t>2</w:t>
             </w:r>
             <w:r>
               <w:rPr>
                 <w:noProof/>
+                <w:webHidden/>
+              </w:rPr>
+              <w:fldChar w:fldCharType="end"/>
+            </w:r>
+          </w:hyperlink>
+        </w:p>
+        <w:p>
+          <w:pPr>
+            <w:pStyle w:val="ndice1"/>
+            <w:tabs>
+              <w:tab w:val="right" w:leader="dot" w:pos="8832"/>
+            </w:tabs>
+            <w:rPr>
+              <w:rFonts w:asciiTheme="minorHAnsi" w:eastAsiaTheme="minorEastAsia" w:hAnsiTheme="minorHAnsi" w:cstheme="minorBidi"/>
+              <w:noProof/>
+              <w:color w:val="auto"/>
+            </w:rPr>
+          </w:pPr>
+          <w:hyperlink w:anchor="_Toc530567892" w:history="1">
+            <w:r>
+              <w:rPr>
+                <w:rStyle w:val="Hiperligao"/>
+                <w:noProof/>
+              </w:rPr>
+              <w:t>1.2)</w:t>
+            </w:r>
+            <w:r>
+              <w:rPr>
+                <w:noProof/>
+                <w:webHidden/>
               </w:rPr>
               <w:tab/>
             </w:r>
             <w:r>
               <w:rPr>
                 <w:noProof/>
+                <w:webHidden/>
               </w:rPr>
               <w:fldChar w:fldCharType="begin"/>
             </w:r>
             <w:r>
               <w:rPr>
                 <w:noProof/>
-              </w:rPr>
-              <w:instrText>PAGEREF _Toc6203 \h</w:instrText>
-            </w:r>
-            <w:r>
-              <w:rPr>
-                <w:noProof/>
-              </w:rPr>
-            </w:r>
-            <w:r>
-              <w:rPr>
-                <w:noProof/>
+                <w:webHidden/>
+              </w:rPr>
+              <w:instrText xml:space="preserve"> PAGEREF _Toc530567892 \h </w:instrText>
+            </w:r>
+            <w:r>
+              <w:rPr>
+                <w:noProof/>
+                <w:webHidden/>
+              </w:rPr>
+            </w:r>
+            <w:r>
+              <w:rPr>
+                <w:noProof/>
+                <w:webHidden/>
               </w:rPr>
               <w:fldChar w:fldCharType="separate"/>
             </w:r>
             <w:r>
               <w:rPr>
                 <w:noProof/>
-              </w:rPr>
-              <w:t>8</w:t>
-            </w:r>
-            <w:r>
-              <w:rPr>
-                <w:noProof/>
+                <w:webHidden/>
+              </w:rPr>
+              <w:t>2</w:t>
+            </w:r>
+            <w:r>
+              <w:rPr>
+                <w:noProof/>
+                <w:webHidden/>
+              </w:rPr>
+              <w:fldChar w:fldCharType="end"/>
+            </w:r>
+          </w:hyperlink>
+        </w:p>
+        <w:p>
+          <w:pPr>
+            <w:pStyle w:val="ndice1"/>
+            <w:tabs>
+              <w:tab w:val="right" w:leader="dot" w:pos="8832"/>
+            </w:tabs>
+            <w:rPr>
+              <w:rFonts w:asciiTheme="minorHAnsi" w:eastAsiaTheme="minorEastAsia" w:hAnsiTheme="minorHAnsi" w:cstheme="minorBidi"/>
+              <w:noProof/>
+              <w:color w:val="auto"/>
+            </w:rPr>
+          </w:pPr>
+          <w:hyperlink w:anchor="_Toc530567893" w:history="1">
+            <w:r>
+              <w:rPr>
+                <w:rStyle w:val="Hiperligao"/>
+                <w:noProof/>
+              </w:rPr>
+              <w:t>1.3)</w:t>
+            </w:r>
+            <w:r>
+              <w:rPr>
+                <w:noProof/>
+                <w:webHidden/>
+              </w:rPr>
+              <w:tab/>
+            </w:r>
+            <w:r>
+              <w:rPr>
+                <w:noProof/>
+                <w:webHidden/>
+              </w:rPr>
+              <w:fldChar w:fldCharType="begin"/>
+            </w:r>
+            <w:r>
+              <w:rPr>
+                <w:noProof/>
+                <w:webHidden/>
+              </w:rPr>
+              <w:instrText xml:space="preserve"> PAGEREF _Toc530567893 \h </w:instrText>
+            </w:r>
+            <w:r>
+              <w:rPr>
+                <w:noProof/>
+                <w:webHidden/>
+              </w:rPr>
+            </w:r>
+            <w:r>
+              <w:rPr>
+                <w:noProof/>
+                <w:webHidden/>
+              </w:rPr>
+              <w:fldChar w:fldCharType="separate"/>
+            </w:r>
+            <w:r>
+              <w:rPr>
+                <w:noProof/>
+                <w:webHidden/>
+              </w:rPr>
+              <w:t>3</w:t>
+            </w:r>
+            <w:r>
+              <w:rPr>
+                <w:noProof/>
+                <w:webHidden/>
+              </w:rPr>
+              <w:fldChar w:fldCharType="end"/>
+            </w:r>
+          </w:hyperlink>
+        </w:p>
+        <w:p>
+          <w:pPr>
+            <w:pStyle w:val="ndice1"/>
+            <w:tabs>
+              <w:tab w:val="right" w:leader="dot" w:pos="8832"/>
+            </w:tabs>
+            <w:rPr>
+              <w:rFonts w:asciiTheme="minorHAnsi" w:eastAsiaTheme="minorEastAsia" w:hAnsiTheme="minorHAnsi" w:cstheme="minorBidi"/>
+              <w:noProof/>
+              <w:color w:val="auto"/>
+            </w:rPr>
+          </w:pPr>
+          <w:hyperlink w:anchor="_Toc530567894" w:history="1">
+            <w:r>
+              <w:rPr>
+                <w:rStyle w:val="Hiperligao"/>
+                <w:noProof/>
+              </w:rPr>
+              <w:t>Exercício 2</w:t>
+            </w:r>
+            <w:r>
+              <w:rPr>
+                <w:noProof/>
+                <w:webHidden/>
+              </w:rPr>
+              <w:tab/>
+            </w:r>
+            <w:r>
+              <w:rPr>
+                <w:noProof/>
+                <w:webHidden/>
+              </w:rPr>
+              <w:fldChar w:fldCharType="begin"/>
+            </w:r>
+            <w:r>
+              <w:rPr>
+                <w:noProof/>
+                <w:webHidden/>
+              </w:rPr>
+              <w:instrText xml:space="preserve"> PAGEREF _Toc530567894 \h </w:instrText>
+            </w:r>
+            <w:r>
+              <w:rPr>
+                <w:noProof/>
+                <w:webHidden/>
+              </w:rPr>
+            </w:r>
+            <w:r>
+              <w:rPr>
+                <w:noProof/>
+                <w:webHidden/>
+              </w:rPr>
+              <w:fldChar w:fldCharType="separate"/>
+            </w:r>
+            <w:r>
+              <w:rPr>
+                <w:noProof/>
+                <w:webHidden/>
+              </w:rPr>
+              <w:t>3</w:t>
+            </w:r>
+            <w:r>
+              <w:rPr>
+                <w:noProof/>
+                <w:webHidden/>
+              </w:rPr>
+              <w:fldChar w:fldCharType="end"/>
+            </w:r>
+          </w:hyperlink>
+        </w:p>
+        <w:p>
+          <w:pPr>
+            <w:pStyle w:val="ndice1"/>
+            <w:tabs>
+              <w:tab w:val="right" w:leader="dot" w:pos="8832"/>
+            </w:tabs>
+            <w:rPr>
+              <w:rFonts w:asciiTheme="minorHAnsi" w:eastAsiaTheme="minorEastAsia" w:hAnsiTheme="minorHAnsi" w:cstheme="minorBidi"/>
+              <w:noProof/>
+              <w:color w:val="auto"/>
+            </w:rPr>
+          </w:pPr>
+          <w:hyperlink w:anchor="_Toc530567895" w:history="1">
+            <w:r>
+              <w:rPr>
+                <w:rStyle w:val="Hiperligao"/>
+                <w:noProof/>
+              </w:rPr>
+              <w:t>2.1)</w:t>
+            </w:r>
+            <w:r>
+              <w:rPr>
+                <w:noProof/>
+                <w:webHidden/>
+              </w:rPr>
+              <w:tab/>
+            </w:r>
+            <w:r>
+              <w:rPr>
+                <w:noProof/>
+                <w:webHidden/>
+              </w:rPr>
+              <w:fldChar w:fldCharType="begin"/>
+            </w:r>
+            <w:r>
+              <w:rPr>
+                <w:noProof/>
+                <w:webHidden/>
+              </w:rPr>
+              <w:instrText xml:space="preserve"> PAGEREF _Toc530567895 \h </w:instrText>
+            </w:r>
+            <w:r>
+              <w:rPr>
+                <w:noProof/>
+                <w:webHidden/>
+              </w:rPr>
+            </w:r>
+            <w:r>
+              <w:rPr>
+                <w:noProof/>
+                <w:webHidden/>
+              </w:rPr>
+              <w:fldChar w:fldCharType="separate"/>
+            </w:r>
+            <w:r>
+              <w:rPr>
+                <w:noProof/>
+                <w:webHidden/>
+              </w:rPr>
+              <w:t>3</w:t>
+            </w:r>
+            <w:r>
+              <w:rPr>
+                <w:noProof/>
+                <w:webHidden/>
+              </w:rPr>
+              <w:fldChar w:fldCharType="end"/>
+            </w:r>
+          </w:hyperlink>
+        </w:p>
+        <w:p>
+          <w:pPr>
+            <w:pStyle w:val="ndice1"/>
+            <w:tabs>
+              <w:tab w:val="right" w:leader="dot" w:pos="8832"/>
+            </w:tabs>
+            <w:rPr>
+              <w:rFonts w:asciiTheme="minorHAnsi" w:eastAsiaTheme="minorEastAsia" w:hAnsiTheme="minorHAnsi" w:cstheme="minorBidi"/>
+              <w:noProof/>
+              <w:color w:val="auto"/>
+            </w:rPr>
+          </w:pPr>
+          <w:hyperlink w:anchor="_Toc530567896" w:history="1">
+            <w:r>
+              <w:rPr>
+                <w:rStyle w:val="Hiperligao"/>
+                <w:noProof/>
+              </w:rPr>
+              <w:t>2.2)</w:t>
+            </w:r>
+            <w:r>
+              <w:rPr>
+                <w:noProof/>
+                <w:webHidden/>
+              </w:rPr>
+              <w:tab/>
+            </w:r>
+            <w:r>
+              <w:rPr>
+                <w:noProof/>
+                <w:webHidden/>
+              </w:rPr>
+              <w:fldChar w:fldCharType="begin"/>
+            </w:r>
+            <w:r>
+              <w:rPr>
+                <w:noProof/>
+                <w:webHidden/>
+              </w:rPr>
+              <w:instrText xml:space="preserve"> PAGEREF _Toc530567896 \h </w:instrText>
+            </w:r>
+            <w:r>
+              <w:rPr>
+                <w:noProof/>
+                <w:webHidden/>
+              </w:rPr>
+            </w:r>
+            <w:r>
+              <w:rPr>
+                <w:noProof/>
+                <w:webHidden/>
+              </w:rPr>
+              <w:fldChar w:fldCharType="separate"/>
+            </w:r>
+            <w:r>
+              <w:rPr>
+                <w:noProof/>
+                <w:webHidden/>
+              </w:rPr>
+              <w:t>3</w:t>
+            </w:r>
+            <w:r>
+              <w:rPr>
+                <w:noProof/>
+                <w:webHidden/>
+              </w:rPr>
+              <w:fldChar w:fldCharType="end"/>
+            </w:r>
+          </w:hyperlink>
+        </w:p>
+        <w:p>
+          <w:pPr>
+            <w:pStyle w:val="ndice1"/>
+            <w:tabs>
+              <w:tab w:val="right" w:leader="dot" w:pos="8832"/>
+            </w:tabs>
+            <w:rPr>
+              <w:rFonts w:asciiTheme="minorHAnsi" w:eastAsiaTheme="minorEastAsia" w:hAnsiTheme="minorHAnsi" w:cstheme="minorBidi"/>
+              <w:noProof/>
+              <w:color w:val="auto"/>
+            </w:rPr>
+          </w:pPr>
+          <w:hyperlink w:anchor="_Toc530567897" w:history="1">
+            <w:r>
+              <w:rPr>
+                <w:rStyle w:val="Hiperligao"/>
+                <w:noProof/>
+              </w:rPr>
+              <w:t>Exercício 3</w:t>
+            </w:r>
+            <w:r>
+              <w:rPr>
+                <w:noProof/>
+                <w:webHidden/>
+              </w:rPr>
+              <w:tab/>
+            </w:r>
+            <w:r>
+              <w:rPr>
+                <w:noProof/>
+                <w:webHidden/>
+              </w:rPr>
+              <w:fldChar w:fldCharType="begin"/>
+            </w:r>
+            <w:r>
+              <w:rPr>
+                <w:noProof/>
+                <w:webHidden/>
+              </w:rPr>
+              <w:instrText xml:space="preserve"> PAGEREF _Toc530567897 \h </w:instrText>
+            </w:r>
+            <w:r>
+              <w:rPr>
+                <w:noProof/>
+                <w:webHidden/>
+              </w:rPr>
+            </w:r>
+            <w:r>
+              <w:rPr>
+                <w:noProof/>
+                <w:webHidden/>
+              </w:rPr>
+              <w:fldChar w:fldCharType="separate"/>
+            </w:r>
+            <w:r>
+              <w:rPr>
+                <w:noProof/>
+                <w:webHidden/>
+              </w:rPr>
+              <w:t>3</w:t>
+            </w:r>
+            <w:r>
+              <w:rPr>
+                <w:noProof/>
+                <w:webHidden/>
+              </w:rPr>
+              <w:fldChar w:fldCharType="end"/>
+            </w:r>
+          </w:hyperlink>
+        </w:p>
+        <w:p>
+          <w:pPr>
+            <w:pStyle w:val="ndice1"/>
+            <w:tabs>
+              <w:tab w:val="right" w:leader="dot" w:pos="8832"/>
+            </w:tabs>
+            <w:rPr>
+              <w:rFonts w:asciiTheme="minorHAnsi" w:eastAsiaTheme="minorEastAsia" w:hAnsiTheme="minorHAnsi" w:cstheme="minorBidi"/>
+              <w:noProof/>
+              <w:color w:val="auto"/>
+            </w:rPr>
+          </w:pPr>
+          <w:hyperlink w:anchor="_Toc530567898" w:history="1">
+            <w:r>
+              <w:rPr>
+                <w:rStyle w:val="Hiperligao"/>
+                <w:noProof/>
+              </w:rPr>
+              <w:t>3.1)</w:t>
+            </w:r>
+            <w:r>
+              <w:rPr>
+                <w:noProof/>
+                <w:webHidden/>
+              </w:rPr>
+              <w:tab/>
+            </w:r>
+            <w:r>
+              <w:rPr>
+                <w:noProof/>
+                <w:webHidden/>
+              </w:rPr>
+              <w:fldChar w:fldCharType="begin"/>
+            </w:r>
+            <w:r>
+              <w:rPr>
+                <w:noProof/>
+                <w:webHidden/>
+              </w:rPr>
+              <w:instrText xml:space="preserve"> PAGEREF _Toc530567898 \h </w:instrText>
+            </w:r>
+            <w:r>
+              <w:rPr>
+                <w:noProof/>
+                <w:webHidden/>
+              </w:rPr>
+            </w:r>
+            <w:r>
+              <w:rPr>
+                <w:noProof/>
+                <w:webHidden/>
+              </w:rPr>
+              <w:fldChar w:fldCharType="separate"/>
+            </w:r>
+            <w:r>
+              <w:rPr>
+                <w:noProof/>
+                <w:webHidden/>
+              </w:rPr>
+              <w:t>3</w:t>
+            </w:r>
+            <w:r>
+              <w:rPr>
+                <w:noProof/>
+                <w:webHidden/>
+              </w:rPr>
+              <w:fldChar w:fldCharType="end"/>
+            </w:r>
+          </w:hyperlink>
+        </w:p>
+        <w:p>
+          <w:pPr>
+            <w:pStyle w:val="ndice1"/>
+            <w:tabs>
+              <w:tab w:val="right" w:leader="dot" w:pos="8832"/>
+            </w:tabs>
+            <w:rPr>
+              <w:rFonts w:asciiTheme="minorHAnsi" w:eastAsiaTheme="minorEastAsia" w:hAnsiTheme="minorHAnsi" w:cstheme="minorBidi"/>
+              <w:noProof/>
+              <w:color w:val="auto"/>
+            </w:rPr>
+          </w:pPr>
+          <w:hyperlink w:anchor="_Toc530567899" w:history="1">
+            <w:r>
+              <w:rPr>
+                <w:rStyle w:val="Hiperligao"/>
+                <w:noProof/>
+              </w:rPr>
+              <w:t>3.2)</w:t>
+            </w:r>
+            <w:r>
+              <w:rPr>
+                <w:noProof/>
+                <w:webHidden/>
+              </w:rPr>
+              <w:tab/>
+            </w:r>
+            <w:r>
+              <w:rPr>
+                <w:noProof/>
+                <w:webHidden/>
+              </w:rPr>
+              <w:fldChar w:fldCharType="begin"/>
+            </w:r>
+            <w:r>
+              <w:rPr>
+                <w:noProof/>
+                <w:webHidden/>
+              </w:rPr>
+              <w:instrText xml:space="preserve"> PAGEREF _Toc530567899 \h </w:instrText>
+            </w:r>
+            <w:r>
+              <w:rPr>
+                <w:noProof/>
+                <w:webHidden/>
+              </w:rPr>
+            </w:r>
+            <w:r>
+              <w:rPr>
+                <w:noProof/>
+                <w:webHidden/>
+              </w:rPr>
+              <w:fldChar w:fldCharType="separate"/>
+            </w:r>
+            <w:r>
+              <w:rPr>
+                <w:noProof/>
+                <w:webHidden/>
+              </w:rPr>
+              <w:t>3</w:t>
+            </w:r>
+            <w:r>
+              <w:rPr>
+                <w:noProof/>
+                <w:webHidden/>
+              </w:rPr>
+              <w:fldChar w:fldCharType="end"/>
+            </w:r>
+          </w:hyperlink>
+        </w:p>
+        <w:p>
+          <w:pPr>
+            <w:pStyle w:val="ndice1"/>
+            <w:tabs>
+              <w:tab w:val="right" w:leader="dot" w:pos="8832"/>
+            </w:tabs>
+            <w:rPr>
+              <w:rFonts w:asciiTheme="minorHAnsi" w:eastAsiaTheme="minorEastAsia" w:hAnsiTheme="minorHAnsi" w:cstheme="minorBidi"/>
+              <w:noProof/>
+              <w:color w:val="auto"/>
+            </w:rPr>
+          </w:pPr>
+          <w:hyperlink w:anchor="_Toc530567900" w:history="1">
+            <w:r>
+              <w:rPr>
+                <w:rStyle w:val="Hiperligao"/>
+                <w:noProof/>
+              </w:rPr>
+              <w:t>Exercício 6</w:t>
+            </w:r>
+            <w:r>
+              <w:rPr>
+                <w:noProof/>
+                <w:webHidden/>
+              </w:rPr>
+              <w:tab/>
+            </w:r>
+            <w:r>
+              <w:rPr>
+                <w:noProof/>
+                <w:webHidden/>
+              </w:rPr>
+              <w:fldChar w:fldCharType="begin"/>
+            </w:r>
+            <w:r>
+              <w:rPr>
+                <w:noProof/>
+                <w:webHidden/>
+              </w:rPr>
+              <w:instrText xml:space="preserve"> PAGEREF _Toc530567900 \h </w:instrText>
+            </w:r>
+            <w:r>
+              <w:rPr>
+                <w:noProof/>
+                <w:webHidden/>
+              </w:rPr>
+            </w:r>
+            <w:r>
+              <w:rPr>
+                <w:noProof/>
+                <w:webHidden/>
+              </w:rPr>
+              <w:fldChar w:fldCharType="separate"/>
+            </w:r>
+            <w:r>
+              <w:rPr>
+                <w:noProof/>
+                <w:webHidden/>
+              </w:rPr>
+              <w:t>4</w:t>
+            </w:r>
+            <w:r>
+              <w:rPr>
+                <w:noProof/>
+                <w:webHidden/>
+              </w:rPr>
+              <w:fldChar w:fldCharType="end"/>
+            </w:r>
+          </w:hyperlink>
+        </w:p>
+        <w:p>
+          <w:pPr>
+            <w:pStyle w:val="ndice1"/>
+            <w:tabs>
+              <w:tab w:val="right" w:leader="dot" w:pos="8832"/>
+            </w:tabs>
+            <w:rPr>
+              <w:rFonts w:asciiTheme="minorHAnsi" w:eastAsiaTheme="minorEastAsia" w:hAnsiTheme="minorHAnsi" w:cstheme="minorBidi"/>
+              <w:noProof/>
+              <w:color w:val="auto"/>
+            </w:rPr>
+          </w:pPr>
+          <w:hyperlink w:anchor="_Toc530567901" w:history="1">
+            <w:r>
+              <w:rPr>
+                <w:rStyle w:val="Hiperligao"/>
+                <w:noProof/>
+              </w:rPr>
+              <w:t>Exercício 7</w:t>
+            </w:r>
+            <w:r>
+              <w:rPr>
+                <w:noProof/>
+                <w:webHidden/>
+              </w:rPr>
+              <w:tab/>
+            </w:r>
+            <w:r>
+              <w:rPr>
+                <w:noProof/>
+                <w:webHidden/>
+              </w:rPr>
+              <w:fldChar w:fldCharType="begin"/>
+            </w:r>
+            <w:r>
+              <w:rPr>
+                <w:noProof/>
+                <w:webHidden/>
+              </w:rPr>
+              <w:instrText xml:space="preserve"> PAGEREF _Toc530567901 \h </w:instrText>
+            </w:r>
+            <w:r>
+              <w:rPr>
+                <w:noProof/>
+                <w:webHidden/>
+              </w:rPr>
+            </w:r>
+            <w:r>
+              <w:rPr>
+                <w:noProof/>
+                <w:webHidden/>
+              </w:rPr>
+              <w:fldChar w:fldCharType="separate"/>
+            </w:r>
+            <w:r>
+              <w:rPr>
+                <w:noProof/>
+                <w:webHidden/>
+              </w:rPr>
+              <w:t>4</w:t>
+            </w:r>
+            <w:r>
+              <w:rPr>
+                <w:noProof/>
+                <w:webHidden/>
               </w:rPr>
               <w:fldChar w:fldCharType="end"/>
             </w:r>
@@ -735,6 +1329,10 @@
         </w:p>
         <w:p>
           <w:r>
+            <w:rPr>
+              <w:b/>
+              <w:bCs/>
+            </w:rPr>
             <w:fldChar w:fldCharType="end"/>
           </w:r>
         </w:p>
@@ -742,6 +1340,12 @@
     </w:sdt>
     <w:p>
       <w:pPr>
+        <w:pStyle w:val="ndice3"/>
+        <w:ind w:left="0"/>
+      </w:pPr>
+    </w:p>
+    <w:p>
+      <w:pPr>
         <w:spacing w:after="200" w:line="259" w:lineRule="auto"/>
         <w:ind w:right="0" w:firstLine="0"/>
         <w:jc w:val="left"/>
@@ -955,16 +1559,36 @@
     </w:p>
     <w:p>
       <w:pPr>
-        <w:spacing w:after="3" w:line="259" w:lineRule="auto"/>
-        <w:ind w:left="-5" w:right="0" w:hanging="10"/>
-        <w:jc w:val="left"/>
-      </w:pPr>
-      <w:r>
-        <w:rPr>
-          <w:b/>
-          <w:sz w:val="28"/>
-        </w:rPr>
-        <w:t xml:space="preserve">Exercício 1 </w:t>
+        <w:spacing w:after="0" w:line="370" w:lineRule="auto"/>
+        <w:ind w:right="8779" w:firstLine="0"/>
+        <w:jc w:val="left"/>
+      </w:pPr>
+    </w:p>
+    <w:p>
+      <w:pPr>
+        <w:spacing w:after="0" w:line="370" w:lineRule="auto"/>
+        <w:ind w:right="8779" w:firstLine="0"/>
+        <w:jc w:val="left"/>
+      </w:pPr>
+    </w:p>
+    <w:p>
+      <w:pPr>
+        <w:spacing w:after="0" w:line="370" w:lineRule="auto"/>
+        <w:ind w:right="8779" w:firstLine="0"/>
+        <w:jc w:val="left"/>
+      </w:pPr>
+    </w:p>
+    <w:p>
+      <w:pPr>
+        <w:pStyle w:val="Ttulo1"/>
+      </w:pPr>
+      <w:bookmarkStart w:id="1" w:name="_Toc530567890"/>
+      <w:r>
+        <w:t>Exercício 1</w:t>
+      </w:r>
+      <w:bookmarkEnd w:id="1"/>
+      <w:r>
+        <w:t xml:space="preserve"> </w:t>
       </w:r>
     </w:p>
     <w:p>
@@ -982,19 +1606,13 @@
     </w:p>
     <w:p>
       <w:pPr>
-        <w:spacing w:after="200" w:line="259" w:lineRule="auto"/>
-        <w:ind w:right="0" w:firstLine="0"/>
-        <w:jc w:val="left"/>
-        <w:rPr>
-          <w:b/>
-        </w:rPr>
-      </w:pPr>
-      <w:r>
-        <w:rPr>
-          <w:b/>
-        </w:rPr>
+        <w:pStyle w:val="Ttulo1"/>
+      </w:pPr>
+      <w:bookmarkStart w:id="2" w:name="_Toc530567891"/>
+      <w:r>
         <w:t>1.1)</w:t>
       </w:r>
+      <w:bookmarkEnd w:id="2"/>
     </w:p>
     <w:p>
       <w:pPr>
@@ -1099,29 +1717,87 @@
     </w:p>
     <w:p>
       <w:pPr>
+        <w:pStyle w:val="Ttulo1"/>
+      </w:pPr>
+      <w:bookmarkStart w:id="3" w:name="_Toc530567892"/>
+      <w:r>
+        <w:t>1</w:t>
+      </w:r>
+      <w:r>
+        <w:t>.2)</w:t>
+      </w:r>
+      <w:bookmarkEnd w:id="3"/>
+      <w:r>
+        <w:t xml:space="preserve"> </w:t>
+      </w:r>
+    </w:p>
+    <w:p>
+      <w:pPr>
         <w:spacing w:after="200" w:line="259" w:lineRule="auto"/>
         <w:ind w:right="0" w:firstLine="0"/>
-        <w:rPr>
-          <w:b/>
-        </w:rPr>
-      </w:pPr>
-      <w:r>
-        <w:rPr>
-          <w:b/>
-        </w:rPr>
-        <w:t>1</w:t>
-      </w:r>
-      <w:r>
-        <w:rPr>
-          <w:b/>
-        </w:rPr>
-        <w:t>.2)</w:t>
-      </w:r>
-      <w:r>
-        <w:rPr>
-          <w:b/>
-        </w:rPr>
+      </w:pPr>
+      <w:r>
+        <w:t>No processo de handshake, após o servidor enviar para o cliente o seu certificado (</w:t>
+      </w:r>
+      <w:r>
+        <w:t>que contém a sua c</w:t>
+      </w:r>
+      <w:r>
+        <w:t>have pública)</w:t>
+      </w:r>
+      <w:r>
+        <w:t>, o cliente</w:t>
+      </w:r>
+      <w:r>
+        <w:t xml:space="preserve"> irá gerar um</w:t>
+      </w:r>
+      <w:r>
+        <w:t xml:space="preserve"> pre master secret</w:t>
+      </w:r>
+      <w:r>
+        <w:t xml:space="preserve"> que </w:t>
+      </w:r>
+      <w:r>
+        <w:t>será</w:t>
+      </w:r>
+      <w:r>
+        <w:t xml:space="preserve"> cifra</w:t>
+      </w:r>
+      <w:r>
+        <w:t>do</w:t>
+      </w:r>
+      <w:r>
+        <w:t xml:space="preserve"> utilizando a chave p</w:t>
+      </w:r>
+      <w:r>
+        <w:t>ú</w:t>
+      </w:r>
+      <w:r>
+        <w:t>blica recebida</w:t>
+      </w:r>
+      <w:r>
+        <w:t>,</w:t>
+      </w:r>
+      <w:r>
         <w:t xml:space="preserve"> </w:t>
+      </w:r>
+      <w:r>
+        <w:t>caso o certificado recebido seja válido</w:t>
+      </w:r>
+      <w:r>
+        <w:t>. Esse pre master secret cifrado irá ser enviada</w:t>
+      </w:r>
+      <w:r>
+        <w:t xml:space="preserve"> ao servidor </w:t>
+      </w:r>
+      <w:r>
+        <w:t xml:space="preserve">(desafio) </w:t>
+      </w:r>
+      <w:r>
+        <w:t>de modo a</w:t>
+      </w:r>
+      <w:r>
+        <w:t xml:space="preserve"> verificar que este possui a sua chave privada.</w:t>
       </w:r>
     </w:p>
     <w:p>
@@ -1130,67 +1806,7 @@
         <w:ind w:right="0" w:firstLine="0"/>
       </w:pPr>
       <w:r>
-        <w:t>No processo de handshake, após o servidor enviar para o cliente o seu certificado (</w:t>
-      </w:r>
-      <w:r>
-        <w:t>que contém a sua c</w:t>
-      </w:r>
-      <w:r>
-        <w:t>have pública)</w:t>
-      </w:r>
-      <w:r>
-        <w:t>, o cliente</w:t>
-      </w:r>
-      <w:r>
-        <w:t xml:space="preserve"> irá gerar um</w:t>
-      </w:r>
-      <w:r>
-        <w:t xml:space="preserve"> pre master secret</w:t>
-      </w:r>
-      <w:r>
-        <w:t xml:space="preserve"> que </w:t>
-      </w:r>
-      <w:r>
-        <w:t>será</w:t>
-      </w:r>
-      <w:r>
-        <w:t xml:space="preserve"> cifra</w:t>
-      </w:r>
-      <w:r>
-        <w:t>do</w:t>
-      </w:r>
-      <w:r>
-        <w:t xml:space="preserve"> utilizando a chave p</w:t>
-      </w:r>
-      <w:r>
-        <w:t>ú</w:t>
-      </w:r>
-      <w:r>
-        <w:t>blica recebida</w:t>
-      </w:r>
-      <w:r>
-        <w:t>,</w:t>
-      </w:r>
-      <w:r>
-        <w:t xml:space="preserve"> </w:t>
-      </w:r>
-      <w:r>
-        <w:t>caso o certificado recebido seja válido</w:t>
-      </w:r>
-      <w:r>
-        <w:t>. Esse pre master secret cifrado irá ser enviada</w:t>
-      </w:r>
-      <w:r>
-        <w:t xml:space="preserve"> ao servidor </w:t>
-      </w:r>
-      <w:r>
-        <w:t xml:space="preserve">(desafio) </w:t>
-      </w:r>
-      <w:r>
-        <w:t>de modo a</w:t>
-      </w:r>
-      <w:r>
-        <w:t xml:space="preserve"> verificar que este possui a sua chave privada.</w:t>
+        <w:t>O servidor obtém o pre master secret descodificando a mensagem recebida, utilizando a sua chave privada.</w:t>
       </w:r>
     </w:p>
     <w:p>
@@ -1199,7 +1815,10 @@
         <w:ind w:right="0" w:firstLine="0"/>
       </w:pPr>
       <w:r>
-        <w:t>O servidor obtém o pre master secret descodificando a mensagem recebida, utilizando a sua chave privada.</w:t>
+        <w:t xml:space="preserve">Após este processo, </w:t>
+      </w:r>
+      <w:r>
+        <w:t>este será usado como chave no esquema simétrico de autenticação MAC , de forma a provar que, de facto, possui a chave privada.</w:t>
       </w:r>
     </w:p>
     <w:p>
@@ -1208,11 +1827,19 @@
         <w:ind w:right="0" w:firstLine="0"/>
       </w:pPr>
       <w:r>
-        <w:t xml:space="preserve">Após este processo, </w:t>
-      </w:r>
-      <w:r>
-        <w:t>este será usado como chave no esquema simétrico de autenticação MAC , de forma a provar que, de facto, possui a chave privada.</w:t>
-      </w:r>
+        <w:lastRenderedPageBreak/>
+        <w:t>Depois de ser estabelecida uma chave segura (pre master secret) a ser usado por ambos é garantido que o canal de comunicação é fiável.</w:t>
+      </w:r>
+    </w:p>
+    <w:p>
+      <w:pPr>
+        <w:pStyle w:val="Ttulo1"/>
+      </w:pPr>
+      <w:bookmarkStart w:id="4" w:name="_Toc530567893"/>
+      <w:r>
+        <w:t>1.3)</w:t>
+      </w:r>
+      <w:bookmarkEnd w:id="4"/>
     </w:p>
     <w:p>
       <w:pPr>
@@ -1220,46 +1847,174 @@
         <w:ind w:right="0" w:firstLine="0"/>
       </w:pPr>
       <w:r>
-        <w:t xml:space="preserve">Depois de ser estabelecida uma chave segura </w:t>
-      </w:r>
-      <w:r>
-        <w:t xml:space="preserve">(pre master secret) </w:t>
-      </w:r>
-      <w:r>
-        <w:t>a ser usado por ambos é garantido que o canal de comunicação é fiável.</w:t>
+        <w:t xml:space="preserve">O record </w:t>
+      </w:r>
+      <w:proofErr w:type="spellStart"/>
+      <w:r>
+        <w:t>protocol</w:t>
+      </w:r>
+      <w:proofErr w:type="spellEnd"/>
+      <w:r>
+        <w:t xml:space="preserve"> </w:t>
+      </w:r>
+      <w:r>
+        <w:t xml:space="preserve">é </w:t>
+      </w:r>
+      <w:proofErr w:type="spellStart"/>
+      <w:r>
+        <w:t>re</w:t>
+      </w:r>
+      <w:proofErr w:type="spellEnd"/>
+      <w:r>
+        <w:t>––</w:t>
+      </w:r>
+      <w:proofErr w:type="spellStart"/>
+      <w:r>
+        <w:t>sponsável</w:t>
+      </w:r>
+      <w:proofErr w:type="spellEnd"/>
+      <w:r>
+        <w:t xml:space="preserve"> pela transferência de blocos de dados entre os dois intervenientes na comunicação. Através dos parâmetros negociados no handshake, é gerada uma marca de autenticidade (através do MAC) e os dados são encriptados para </w:t>
+      </w:r>
+      <w:r>
+        <w:t>futuramente serem</w:t>
+      </w:r>
+      <w:r>
+        <w:t xml:space="preserve"> enviados ao cliente ou ao servidor.</w:t>
       </w:r>
     </w:p>
     <w:p>
       <w:pPr>
         <w:spacing w:after="200" w:line="259" w:lineRule="auto"/>
         <w:ind w:right="0" w:firstLine="0"/>
-        <w:rPr>
-          <w:b/>
-        </w:rPr>
-      </w:pPr>
-      <w:r>
-        <w:rPr>
-          <w:b/>
-        </w:rPr>
-        <w:t>1.3)</w:t>
+      </w:pPr>
+      <w:r>
+        <w:t xml:space="preserve"> O problema é que um atacante pode dedicar-se a tentar descobrir o padding válido usado nas mensagens encriptadas por um </w:t>
+      </w:r>
+      <w:r>
+        <w:t>desses</w:t>
+      </w:r>
+      <w:r>
+        <w:t xml:space="preserve"> intervenientes, como é descrito em ataques baseados no de Vaudenay</w:t>
+      </w:r>
+      <w:r>
+        <w:t>. Para esse efeito basta guardar as mensagens que foram trocadas entre o cliente e o servidor e mais tarde usar a técnica descrita.</w:t>
+      </w:r>
+      <w:r>
+        <w:t xml:space="preserve"> </w:t>
+      </w:r>
+      <w:r>
+        <w:t>D</w:t>
+      </w:r>
+      <w:r>
+        <w:t xml:space="preserve">esta forma </w:t>
+      </w:r>
+      <w:r>
+        <w:t>consegue obter a</w:t>
+      </w:r>
+      <w:r>
+        <w:t xml:space="preserve"> chave usada no processo de cifra. Caso o servidor tenha essa chave do seu lado e esta </w:t>
+      </w:r>
+      <w:r>
+        <w:t xml:space="preserve">seja de </w:t>
+      </w:r>
+      <w:r>
+        <w:t>longa duração, neste momento é possível ao atacante decifrar as mensagens que são enviadas nesse canal de comunicação</w:t>
+      </w:r>
+      <w:r>
+        <w:t xml:space="preserve"> (até a chave ser alterada)</w:t>
+      </w:r>
+      <w:r>
+        <w:t>.</w:t>
+      </w:r>
+    </w:p>
+    <w:p>
+      <w:pPr>
+        <w:spacing w:after="200" w:line="259" w:lineRule="auto"/>
+        <w:ind w:left="420" w:right="0" w:firstLine="0"/>
+        <w:jc w:val="left"/>
+      </w:pPr>
+    </w:p>
+    <w:p>
+      <w:pPr>
+        <w:pStyle w:val="Ttulo1"/>
+      </w:pPr>
+      <w:bookmarkStart w:id="5" w:name="_Toc530567894"/>
+      <w:r>
+        <w:t>Exercício 2</w:t>
+      </w:r>
+      <w:bookmarkEnd w:id="5"/>
+    </w:p>
+    <w:p>
+      <w:pPr>
+        <w:spacing w:after="3" w:line="259" w:lineRule="auto"/>
+        <w:ind w:left="-5" w:right="0" w:hanging="10"/>
+        <w:jc w:val="left"/>
+      </w:pPr>
+    </w:p>
+    <w:p>
+      <w:pPr>
+        <w:spacing w:after="3" w:line="259" w:lineRule="auto"/>
+        <w:ind w:left="-5" w:right="0" w:hanging="10"/>
+        <w:jc w:val="left"/>
+      </w:pPr>
+    </w:p>
+    <w:p>
+      <w:pPr>
+        <w:pStyle w:val="Ttulo1"/>
+      </w:pPr>
+      <w:bookmarkStart w:id="6" w:name="_Toc530567895"/>
+      <w:r>
+        <w:t>2.1)</w:t>
+      </w:r>
+      <w:bookmarkEnd w:id="6"/>
+      <w:r>
+        <w:t xml:space="preserve"> </w:t>
       </w:r>
     </w:p>
     <w:p>
       <w:pPr>
         <w:spacing w:after="200" w:line="259" w:lineRule="auto"/>
         <w:ind w:right="0" w:firstLine="0"/>
-      </w:pPr>
-      <w:r>
-        <w:t xml:space="preserve">O record protocol </w:t>
-      </w:r>
-      <w:r>
-        <w:t xml:space="preserve">é responsável pela transferência de blocos de dados entre os dois intervenientes na comunicação. Através dos parâmetros negociados no handshake, é gerada uma marca de autenticidade (através do MAC) e os dados são encriptados para </w:t>
-      </w:r>
-      <w:r>
-        <w:t>futuramente serem</w:t>
-      </w:r>
-      <w:r>
-        <w:t xml:space="preserve"> enviados ao cliente ou ao servidor.</w:t>
+        <w:jc w:val="left"/>
+      </w:pPr>
+      <w:r>
+        <w:t xml:space="preserve">O cliente/relying party </w:t>
+      </w:r>
+      <w:r>
+        <w:t>indica</w:t>
+      </w:r>
+      <w:r>
+        <w:t xml:space="preserve"> </w:t>
+      </w:r>
+      <w:r>
+        <w:t>os recursos a que pretende ter acesso através de u</w:t>
+      </w:r>
+      <w:r>
+        <w:t xml:space="preserve">m pedido HTTP, cujo URL contém um query parameter </w:t>
+      </w:r>
+      <w:r>
+        <w:rPr>
+          <w:b/>
+          <w:i/>
+        </w:rPr>
+        <w:t>scope</w:t>
+      </w:r>
+      <w:r>
+        <w:t xml:space="preserve"> com essa informação.</w:t>
+      </w:r>
+    </w:p>
+    <w:p>
+      <w:pPr>
+        <w:pStyle w:val="Ttulo1"/>
+      </w:pPr>
+      <w:bookmarkStart w:id="7" w:name="_Toc530567896"/>
+      <w:r>
+        <w:t>2.2)</w:t>
+      </w:r>
+      <w:bookmarkEnd w:id="7"/>
+      <w:r>
+        <w:t xml:space="preserve"> </w:t>
       </w:r>
     </w:p>
     <w:p>
@@ -1268,51 +2023,46 @@
         <w:ind w:right="0" w:firstLine="0"/>
       </w:pPr>
       <w:r>
-        <w:t xml:space="preserve"> O problema é que um atacante pode dedicar-se a tentar descobrir o padding válido usado nas mensagens encriptadas por um </w:t>
-      </w:r>
-      <w:r>
-        <w:t>desses</w:t>
-      </w:r>
-      <w:r>
-        <w:t xml:space="preserve"> intervenientes, como é descrito em ataques baseados no de Vaudenay</w:t>
-      </w:r>
-      <w:r>
-        <w:t>. Para esse efeito basta guardar as mensagens que foram trocadas entre o cliente e o servidor e mais tarde usar a técnica descrita.</w:t>
-      </w:r>
+        <w:t xml:space="preserve">A </w:t>
+      </w:r>
+      <w:proofErr w:type="spellStart"/>
+      <w:r>
+        <w:t>framework</w:t>
+      </w:r>
+      <w:proofErr w:type="spellEnd"/>
       <w:r>
         <w:t xml:space="preserve"> </w:t>
       </w:r>
-      <w:r>
-        <w:t>D</w:t>
-      </w:r>
-      <w:r>
-        <w:t xml:space="preserve">esta forma </w:t>
-      </w:r>
-      <w:r>
-        <w:t>consegue obter a</w:t>
-      </w:r>
-      <w:r>
-        <w:t xml:space="preserve"> chave usada no processo de cifra. Caso o servidor tenha essa chave do seu lado e esta </w:t>
-      </w:r>
-      <w:r>
-        <w:t xml:space="preserve">seja de </w:t>
-      </w:r>
-      <w:r>
-        <w:t>longa duração, neste momento é possível ao atacante decifrar as mensagens que são enviadas nesse canal de comunicação</w:t>
-      </w:r>
-      <w:r>
-        <w:t xml:space="preserve"> (até a chave ser alterada)</w:t>
-      </w:r>
-      <w:r>
-        <w:t>.</w:t>
+      <w:proofErr w:type="spellStart"/>
+      <w:r>
+        <w:t>OAuth</w:t>
+      </w:r>
+      <w:proofErr w:type="spellEnd"/>
+      <w:r>
+        <w:t xml:space="preserve"> 2.0 é usada para garantir autorização no acesso a determinados recursos.</w:t>
       </w:r>
     </w:p>
     <w:p>
       <w:pPr>
         <w:spacing w:after="200" w:line="259" w:lineRule="auto"/>
-        <w:ind w:left="420" w:right="0" w:firstLine="0"/>
-        <w:jc w:val="left"/>
-      </w:pPr>
+        <w:ind w:right="0" w:firstLine="0"/>
+      </w:pPr>
+      <w:r>
+        <w:t>Ao fazer uso dele para autenticação, não existe um processo de asserção sobre o utilizador que se pretende autenticar</w:t>
+      </w:r>
+      <w:r>
+        <w:t xml:space="preserve">, pois apenas é gerado um access token que garante acesso temporário aos recursos. Ao usar esse token para autenticação não existe a garantia de que é o mesmo utilizador responsável pelo seu pedido. </w:t>
+      </w:r>
+    </w:p>
+    <w:p>
+      <w:pPr>
+        <w:pStyle w:val="Ttulo1"/>
+      </w:pPr>
+      <w:bookmarkStart w:id="8" w:name="_Toc530567897"/>
+      <w:r>
+        <w:t>Exercício 3</w:t>
+      </w:r>
+      <w:bookmarkEnd w:id="8"/>
     </w:p>
     <w:p>
       <w:pPr>
@@ -1324,12 +2074,69 @@
           <w:sz w:val="28"/>
         </w:rPr>
       </w:pPr>
-      <w:r>
-        <w:rPr>
-          <w:b/>
-          <w:sz w:val="28"/>
-        </w:rPr>
-        <w:t>Exercício 2</w:t>
+    </w:p>
+    <w:p>
+      <w:pPr>
+        <w:pStyle w:val="Ttulo1"/>
+      </w:pPr>
+      <w:bookmarkStart w:id="9" w:name="_Toc530567898"/>
+      <w:r>
+        <w:t>3</w:t>
+      </w:r>
+      <w:r>
+        <w:t>.1)</w:t>
+      </w:r>
+      <w:bookmarkEnd w:id="9"/>
+      <w:r>
+        <w:t xml:space="preserve"> </w:t>
+      </w:r>
+    </w:p>
+    <w:p>
+      <w:pPr>
+        <w:spacing w:after="200" w:line="259" w:lineRule="auto"/>
+        <w:ind w:right="0" w:firstLine="0"/>
+        <w:jc w:val="left"/>
+      </w:pPr>
+      <w:r>
+        <w:t xml:space="preserve">O id token (fornecido pelo Identity-Provider à aplicação web) tem o propósito de </w:t>
+      </w:r>
+      <w:r>
+        <w:t>informar a</w:t>
+      </w:r>
+      <w:r>
+        <w:t xml:space="preserve"> aplicação web de que o cliente se autenticou.</w:t>
+      </w:r>
+    </w:p>
+    <w:p>
+      <w:pPr>
+        <w:pStyle w:val="Ttulo1"/>
+      </w:pPr>
+      <w:bookmarkStart w:id="10" w:name="_Toc530567899"/>
+      <w:r>
+        <w:t>3</w:t>
+      </w:r>
+      <w:r>
+        <w:t>.</w:t>
+      </w:r>
+      <w:r>
+        <w:t>2</w:t>
+      </w:r>
+      <w:r>
+        <w:t>)</w:t>
+      </w:r>
+      <w:bookmarkEnd w:id="10"/>
+      <w:r>
+        <w:t xml:space="preserve"> </w:t>
+      </w:r>
+    </w:p>
+    <w:p>
+      <w:pPr>
+        <w:spacing w:after="200" w:line="259" w:lineRule="auto"/>
+        <w:ind w:right="0" w:firstLine="0"/>
+        <w:jc w:val="left"/>
+      </w:pPr>
+      <w:r>
+        <w:t>A aplicação cliente.</w:t>
       </w:r>
     </w:p>
     <w:p>
@@ -1337,14 +2144,90 @@
         <w:spacing w:after="3" w:line="259" w:lineRule="auto"/>
         <w:ind w:left="-5" w:right="0" w:hanging="10"/>
         <w:jc w:val="left"/>
-      </w:pPr>
+        <w:rPr>
+          <w:b/>
+          <w:sz w:val="28"/>
+        </w:rPr>
+      </w:pPr>
+    </w:p>
+    <w:p>
+      <w:pPr>
+        <w:pStyle w:val="Ttulo1"/>
+      </w:pPr>
+      <w:bookmarkStart w:id="11" w:name="_Toc530567900"/>
+      <w:r>
+        <w:lastRenderedPageBreak/>
+        <w:t xml:space="preserve">Exercício </w:t>
+      </w:r>
+      <w:r>
+        <w:t>6</w:t>
+      </w:r>
+      <w:bookmarkEnd w:id="11"/>
     </w:p>
     <w:p>
       <w:pPr>
         <w:spacing w:after="3" w:line="259" w:lineRule="auto"/>
         <w:ind w:left="-5" w:right="0" w:hanging="10"/>
-        <w:jc w:val="left"/>
-      </w:pPr>
+      </w:pPr>
+    </w:p>
+    <w:p>
+      <w:pPr>
+        <w:spacing w:after="3" w:line="259" w:lineRule="auto"/>
+        <w:ind w:left="-5" w:right="0" w:hanging="10"/>
+      </w:pPr>
+      <w:r>
+        <w:t>O salt é um número aleatório que é adicionado à password submetida pelo utilizador e tem como objetivo tornar mais seguro o processo de encriptação.</w:t>
+      </w:r>
+    </w:p>
+    <w:p>
+      <w:pPr>
+        <w:spacing w:after="3" w:line="259" w:lineRule="auto"/>
+        <w:ind w:left="-5" w:right="0" w:hanging="10"/>
+      </w:pPr>
+      <w:r>
+        <w:t xml:space="preserve">Dado que o hash é calculado sobre a password e o salt, é </w:t>
+      </w:r>
+      <w:r>
+        <w:t>muito improvável</w:t>
+      </w:r>
+      <w:r>
+        <w:t xml:space="preserve"> que duas passwords iguais tenham o mesmo hash (o salt é gerado aleatoriamente para cada password). </w:t>
+      </w:r>
+    </w:p>
+    <w:p>
+      <w:pPr>
+        <w:spacing w:after="3" w:line="259" w:lineRule="auto"/>
+        <w:ind w:left="-5" w:right="0" w:hanging="10"/>
+      </w:pPr>
+      <w:r>
+        <w:t xml:space="preserve">Assim, um eventual atacante que tenha acesso à base de dados onde se encontram os hash’s gerados a partir das passwords </w:t>
+      </w:r>
+      <w:r>
+        <w:t>e use o “ataque dicionário”, terá maior dificuldade em obter uma password.</w:t>
+      </w:r>
+    </w:p>
+    <w:p>
+      <w:pPr>
+        <w:spacing w:after="3" w:line="259" w:lineRule="auto"/>
+        <w:ind w:left="-5" w:right="0" w:hanging="10"/>
+      </w:pPr>
+      <w:r>
+        <w:t>O resultado do hash da password é passado recursivamente à mesma função de hash num certo número de iterações. Tal permite tornar o processo de encriptação da password ainda mais seguro</w:t>
+      </w:r>
+      <w:r>
+        <w:t xml:space="preserve"> porque futuros “ataques </w:t>
+      </w:r>
+      <w:proofErr w:type="gramStart"/>
+      <w:r>
+        <w:t>dicionário”  serão</w:t>
+      </w:r>
+      <w:proofErr w:type="gramEnd"/>
+      <w:r>
+        <w:t xml:space="preserve"> bastante ineficientes devido ao tempo que o ataque lev</w:t>
+      </w:r>
+      <w:r>
+        <w:t>ará.</w:t>
+      </w:r>
     </w:p>
     <w:p>
       <w:pPr>
@@ -1355,12 +2238,16 @@
           <w:b/>
         </w:rPr>
       </w:pPr>
-      <w:r>
-        <w:rPr>
-          <w:b/>
-        </w:rPr>
-        <w:t xml:space="preserve">2.1) </w:t>
-      </w:r>
+    </w:p>
+    <w:p>
+      <w:pPr>
+        <w:pStyle w:val="Ttulo1"/>
+      </w:pPr>
+      <w:bookmarkStart w:id="12" w:name="_Toc530567901"/>
+      <w:r>
+        <w:t>Exercício 7</w:t>
+      </w:r>
+      <w:bookmarkEnd w:id="12"/>
     </w:p>
     <w:p>
       <w:pPr>
@@ -1368,249 +2255,18 @@
         <w:ind w:right="0" w:firstLine="0"/>
         <w:jc w:val="left"/>
       </w:pPr>
-      <w:r>
-        <w:t xml:space="preserve">O cliente/relying party </w:t>
-      </w:r>
-      <w:r>
-        <w:t>indica</w:t>
-      </w:r>
-      <w:r>
-        <w:t xml:space="preserve"> </w:t>
-      </w:r>
-      <w:r>
-        <w:t>os recursos a que pretende ter acesso através de u</w:t>
-      </w:r>
-      <w:r>
-        <w:t xml:space="preserve">m pedido HTTP, cujo URL contém um query parameter </w:t>
-      </w:r>
-      <w:r>
-        <w:rPr>
-          <w:b/>
-          <w:i/>
-        </w:rPr>
-        <w:t>scope</w:t>
-      </w:r>
-      <w:r>
-        <w:t xml:space="preserve"> com essa informação.</w:t>
-      </w:r>
     </w:p>
     <w:p>
       <w:pPr>
         <w:spacing w:after="200" w:line="259" w:lineRule="auto"/>
         <w:ind w:right="0" w:firstLine="0"/>
         <w:jc w:val="left"/>
-        <w:rPr>
-          <w:b/>
-        </w:rPr>
-      </w:pPr>
-      <w:r>
-        <w:rPr>
-          <w:b/>
-        </w:rPr>
-        <w:t>2.2)</w:t>
-      </w:r>
-      <w:r>
-        <w:rPr>
-          <w:b/>
-        </w:rPr>
-        <w:t xml:space="preserve"> </w:t>
-      </w:r>
-    </w:p>
-    <w:p>
-      <w:pPr>
-        <w:spacing w:after="200" w:line="259" w:lineRule="auto"/>
-        <w:ind w:right="0" w:firstLine="0"/>
-      </w:pPr>
-      <w:r>
-        <w:t xml:space="preserve">A </w:t>
-      </w:r>
-      <w:proofErr w:type="spellStart"/>
-      <w:r>
-        <w:t>framework</w:t>
-      </w:r>
-      <w:proofErr w:type="spellEnd"/>
-      <w:r>
-        <w:t xml:space="preserve"> </w:t>
-      </w:r>
-      <w:proofErr w:type="spellStart"/>
-      <w:r>
-        <w:t>OAuth</w:t>
-      </w:r>
-      <w:proofErr w:type="spellEnd"/>
-      <w:r>
-        <w:t xml:space="preserve"> 2.0 é usada para garantir autorização no acesso a determinados recursos.</w:t>
-      </w:r>
-    </w:p>
-    <w:p>
-      <w:pPr>
-        <w:spacing w:after="200" w:line="259" w:lineRule="auto"/>
-        <w:ind w:right="0" w:firstLine="0"/>
-      </w:pPr>
-      <w:bookmarkStart w:id="0" w:name="_GoBack"/>
-      <w:bookmarkEnd w:id="0"/>
-      <w:r>
-        <w:t>Ao fazer uso dele para autenticação, não existe um processo de asserção sobre o utilizador que se pretende autenticar</w:t>
-      </w:r>
-      <w:r>
-        <w:t xml:space="preserve">, pois apenas é gerado um access token que garante acesso temporário aos recursos. Ao usar esse token para autenticação não existe a garantia de que é o mesmo utilizador responsável pelo seu pedido. </w:t>
-      </w:r>
-    </w:p>
-    <w:p>
-      <w:pPr>
-        <w:spacing w:after="3" w:line="259" w:lineRule="auto"/>
-        <w:ind w:left="-5" w:right="0" w:hanging="10"/>
-        <w:jc w:val="left"/>
-        <w:rPr>
-          <w:b/>
-          <w:sz w:val="28"/>
-        </w:rPr>
-      </w:pPr>
-      <w:r>
-        <w:rPr>
-          <w:b/>
-          <w:sz w:val="28"/>
-        </w:rPr>
-        <w:t>Exercício 3</w:t>
-      </w:r>
-    </w:p>
-    <w:p>
-      <w:pPr>
-        <w:spacing w:after="3" w:line="259" w:lineRule="auto"/>
-        <w:ind w:left="-5" w:right="0" w:hanging="10"/>
-        <w:jc w:val="left"/>
-        <w:rPr>
-          <w:b/>
-          <w:sz w:val="28"/>
-        </w:rPr>
-      </w:pPr>
-    </w:p>
-    <w:p>
-      <w:pPr>
-        <w:spacing w:after="200" w:line="259" w:lineRule="auto"/>
-        <w:ind w:right="0" w:firstLine="0"/>
-        <w:jc w:val="left"/>
-      </w:pPr>
-      <w:r>
-        <w:rPr>
-          <w:b/>
-        </w:rPr>
-        <w:t>3</w:t>
-      </w:r>
-      <w:r>
-        <w:rPr>
-          <w:b/>
-        </w:rPr>
-        <w:t xml:space="preserve">.1) </w:t>
-      </w:r>
-    </w:p>
-    <w:p>
-      <w:pPr>
-        <w:spacing w:after="200" w:line="259" w:lineRule="auto"/>
-        <w:ind w:right="0" w:firstLine="0"/>
-        <w:jc w:val="left"/>
-      </w:pPr>
-      <w:r>
-        <w:t xml:space="preserve">O id token (fornecido pelo Identity-Provider à aplicação web) tem o propósito de </w:t>
-      </w:r>
-      <w:proofErr w:type="gramStart"/>
-      <w:r>
-        <w:t>informar  a</w:t>
-      </w:r>
-      <w:proofErr w:type="gramEnd"/>
-      <w:r>
-        <w:t xml:space="preserve"> aplicação web de que o cliente se autenticou.</w:t>
-      </w:r>
-    </w:p>
-    <w:p>
-      <w:pPr>
-        <w:spacing w:after="200" w:line="259" w:lineRule="auto"/>
-        <w:ind w:right="0" w:firstLine="0"/>
-        <w:jc w:val="left"/>
-        <w:rPr>
-          <w:b/>
-        </w:rPr>
-      </w:pPr>
-      <w:r>
-        <w:rPr>
-          <w:b/>
-        </w:rPr>
-        <w:t>3</w:t>
-      </w:r>
-      <w:r>
-        <w:rPr>
-          <w:b/>
-        </w:rPr>
-        <w:t>.</w:t>
-      </w:r>
-      <w:r>
-        <w:rPr>
-          <w:b/>
-        </w:rPr>
-        <w:t>2</w:t>
-      </w:r>
-      <w:r>
-        <w:rPr>
-          <w:b/>
-        </w:rPr>
-        <w:t xml:space="preserve">) </w:t>
-      </w:r>
-    </w:p>
-    <w:p>
-      <w:pPr>
-        <w:spacing w:after="200" w:line="259" w:lineRule="auto"/>
-        <w:ind w:right="0" w:firstLine="0"/>
-        <w:jc w:val="left"/>
-      </w:pPr>
-      <w:r>
-        <w:t>A aplicação cliente.</w:t>
-      </w:r>
-    </w:p>
-    <w:p>
-      <w:pPr>
-        <w:spacing w:after="3" w:line="259" w:lineRule="auto"/>
-        <w:ind w:left="-5" w:right="0" w:hanging="10"/>
-        <w:jc w:val="left"/>
-        <w:rPr>
-          <w:b/>
-          <w:sz w:val="28"/>
-        </w:rPr>
-      </w:pPr>
-    </w:p>
-    <w:p>
-      <w:pPr>
-        <w:spacing w:after="200" w:line="259" w:lineRule="auto"/>
-        <w:ind w:right="0" w:firstLine="0"/>
-        <w:jc w:val="left"/>
-        <w:rPr>
-          <w:b/>
-        </w:rPr>
-      </w:pPr>
-    </w:p>
-    <w:p>
-      <w:pPr>
-        <w:spacing w:after="200" w:line="259" w:lineRule="auto"/>
-        <w:ind w:right="0" w:firstLine="0"/>
-        <w:jc w:val="left"/>
-      </w:pPr>
-    </w:p>
-    <w:p>
-      <w:pPr>
-        <w:spacing w:after="200" w:line="259" w:lineRule="auto"/>
-        <w:ind w:right="0" w:firstLine="0"/>
-        <w:jc w:val="left"/>
-      </w:pPr>
-    </w:p>
-    <w:p>
-      <w:pPr>
-        <w:spacing w:after="200" w:line="259" w:lineRule="auto"/>
-        <w:ind w:right="0"/>
-        <w:jc w:val="left"/>
       </w:pPr>
     </w:p>
     <w:sectPr>
-      <w:footerReference w:type="even" r:id="rId8"/>
-      <w:footerReference w:type="default" r:id="rId9"/>
-      <w:footerReference w:type="first" r:id="rId10"/>
+      <w:footerReference w:type="even" r:id="rId9"/>
+      <w:footerReference w:type="default" r:id="rId10"/>
+      <w:footerReference w:type="first" r:id="rId11"/>
       <w:pgSz w:w="11906" w:h="16838"/>
       <w:pgMar w:top="1278" w:right="1362" w:bottom="1425" w:left="1702" w:header="720" w:footer="720" w:gutter="0"/>
       <w:pgNumType w:start="0"/>
@@ -2424,6 +3080,7 @@
   <w:style w:type="paragraph" w:styleId="ndice1">
     <w:name w:val="toc 1"/>
     <w:hidden/>
+    <w:uiPriority w:val="39"/>
     <w:pPr>
       <w:spacing w:after="19" w:line="346" w:lineRule="auto"/>
       <w:ind w:left="25" w:right="345" w:hanging="10"/>
@@ -2436,6 +3093,7 @@
   <w:style w:type="paragraph" w:styleId="ndice2">
     <w:name w:val="toc 2"/>
     <w:hidden/>
+    <w:uiPriority w:val="39"/>
     <w:pPr>
       <w:spacing w:after="99"/>
       <w:ind w:left="308" w:right="345" w:hanging="10"/>
@@ -2455,6 +3113,57 @@
       <w:ind w:left="720"/>
       <w:contextualSpacing/>
     </w:pPr>
+  </w:style>
+  <w:style w:type="paragraph" w:styleId="Cabealhodondice">
+    <w:name w:val="TOC Heading"/>
+    <w:basedOn w:val="Ttulo1"/>
+    <w:next w:val="Normal"/>
+    <w:uiPriority w:val="39"/>
+    <w:unhideWhenUsed/>
+    <w:qFormat/>
+    <w:rsid w:val="00000CFC"/>
+    <w:pPr>
+      <w:spacing w:before="240" w:after="0"/>
+      <w:ind w:left="0" w:firstLine="0"/>
+      <w:outlineLvl w:val="9"/>
+    </w:pPr>
+    <w:rPr>
+      <w:rFonts w:asciiTheme="majorHAnsi" w:eastAsiaTheme="majorEastAsia" w:hAnsiTheme="majorHAnsi" w:cstheme="majorBidi"/>
+      <w:b w:val="0"/>
+      <w:color w:val="2F5496" w:themeColor="accent1" w:themeShade="BF"/>
+      <w:sz w:val="32"/>
+      <w:szCs w:val="32"/>
+    </w:rPr>
+  </w:style>
+  <w:style w:type="paragraph" w:styleId="ndice3">
+    <w:name w:val="toc 3"/>
+    <w:basedOn w:val="Normal"/>
+    <w:next w:val="Normal"/>
+    <w:autoRedefine/>
+    <w:uiPriority w:val="39"/>
+    <w:unhideWhenUsed/>
+    <w:rsid w:val="00000CFC"/>
+    <w:pPr>
+      <w:spacing w:after="100" w:line="259" w:lineRule="auto"/>
+      <w:ind w:left="440" w:right="0" w:firstLine="0"/>
+      <w:jc w:val="left"/>
+    </w:pPr>
+    <w:rPr>
+      <w:rFonts w:asciiTheme="minorHAnsi" w:eastAsiaTheme="minorEastAsia" w:hAnsiTheme="minorHAnsi" w:cs="Times New Roman"/>
+      <w:color w:val="auto"/>
+      <w:sz w:val="22"/>
+    </w:rPr>
+  </w:style>
+  <w:style w:type="character" w:styleId="Hiperligao">
+    <w:name w:val="Hyperlink"/>
+    <w:basedOn w:val="Tipodeletrapredefinidodopargrafo"/>
+    <w:uiPriority w:val="99"/>
+    <w:unhideWhenUsed/>
+    <w:rsid w:val="00B95F7B"/>
+    <w:rPr>
+      <w:color w:val="0563C1" w:themeColor="hyperlink"/>
+      <w:u w:val="single"/>
+    </w:rPr>
   </w:style>
 </w:styles>
 </file>
@@ -2752,4 +3461,16 @@
     </a:ext>
   </a:extLst>
 </a:theme>
+</file>
+
+<file path=customXml/item1.xml><?xml version="1.0" encoding="utf-8"?>
+<b:Sources xmlns:b="http://schemas.openxmlformats.org/officeDocument/2006/bibliography" xmlns="http://schemas.openxmlformats.org/officeDocument/2006/bibliography" SelectedStyle="\APASixthEditionOfficeOnline.xsl" StyleName="APA" Version="6"/>
+</file>
+
+<file path=customXml/itemProps1.xml><?xml version="1.0" encoding="utf-8"?>
+<ds:datastoreItem xmlns:ds="http://schemas.openxmlformats.org/officeDocument/2006/customXml" ds:itemID="{60D494F2-78C5-44CF-8EA4-8B7910DB2621}">
+  <ds:schemaRefs>
+    <ds:schemaRef ds:uri="http://schemas.openxmlformats.org/officeDocument/2006/bibliography"/>
+  </ds:schemaRefs>
+</ds:datastoreItem>
 </file>
</xml_diff>

<commit_message>
added Relatorio (com ex:7)
</commit_message>
<xml_diff>
--- a/serie2/si-serie2-g5-relatorio.docx
+++ b/serie2/si-serie2-g5-relatorio.docx
@@ -436,6 +436,12 @@
     </w:p>
     <w:sdt>
       <w:sdtPr>
+        <w:rPr>
+          <w:rFonts w:ascii="Calibri" w:eastAsia="Calibri" w:hAnsi="Calibri" w:cs="Calibri"/>
+          <w:color w:val="000000"/>
+          <w:sz w:val="24"/>
+          <w:szCs w:val="22"/>
+        </w:rPr>
         <w:id w:val="-626847827"/>
         <w:docPartObj>
           <w:docPartGallery w:val="Table of Contents"/>
@@ -444,12 +450,8 @@
       </w:sdtPr>
       <w:sdtEndPr>
         <w:rPr>
-          <w:rFonts w:ascii="Calibri" w:eastAsia="Calibri" w:hAnsi="Calibri" w:cs="Calibri"/>
           <w:b/>
           <w:bCs/>
-          <w:color w:val="000000"/>
-          <w:sz w:val="24"/>
-          <w:szCs w:val="22"/>
         </w:rPr>
       </w:sdtEndPr>
       <w:sdtContent>
@@ -458,12 +460,7 @@
             <w:pStyle w:val="Cabealhodondice"/>
           </w:pPr>
           <w:r>
-            <w:t>Conteúd</w:t>
-          </w:r>
-          <w:bookmarkStart w:id="0" w:name="_GoBack"/>
-          <w:bookmarkEnd w:id="0"/>
-          <w:r>
-            <w:t>o</w:t>
+            <w:t>Conteúdo</w:t>
           </w:r>
         </w:p>
         <w:p>
@@ -499,7 +496,7 @@
             </w:rPr>
             <w:fldChar w:fldCharType="separate"/>
           </w:r>
-          <w:hyperlink w:anchor="_Toc530567890" w:history="1">
+          <w:hyperlink w:anchor="_Toc530593896" w:history="1">
             <w:r>
               <w:rPr>
                 <w:rStyle w:val="Hiperligao"/>
@@ -526,7 +523,7 @@
                 <w:noProof/>
                 <w:webHidden/>
               </w:rPr>
-              <w:instrText xml:space="preserve"> PAGEREF _Toc530567890 \h </w:instrText>
+              <w:instrText xml:space="preserve"> PAGEREF _Toc530593896 \h </w:instrText>
             </w:r>
             <w:r>
               <w:rPr>
@@ -569,7 +566,7 @@
               <w:color w:val="auto"/>
             </w:rPr>
           </w:pPr>
-          <w:hyperlink w:anchor="_Toc530567891" w:history="1">
+          <w:hyperlink w:anchor="_Toc530593897" w:history="1">
             <w:r>
               <w:rPr>
                 <w:rStyle w:val="Hiperligao"/>
@@ -596,7 +593,7 @@
                 <w:noProof/>
                 <w:webHidden/>
               </w:rPr>
-              <w:instrText xml:space="preserve"> PAGEREF _Toc530567891 \h </w:instrText>
+              <w:instrText xml:space="preserve"> PAGEREF _Toc530593897 \h </w:instrText>
             </w:r>
             <w:r>
               <w:rPr>
@@ -639,7 +636,7 @@
               <w:color w:val="auto"/>
             </w:rPr>
           </w:pPr>
-          <w:hyperlink w:anchor="_Toc530567892" w:history="1">
+          <w:hyperlink w:anchor="_Toc530593898" w:history="1">
             <w:r>
               <w:rPr>
                 <w:rStyle w:val="Hiperligao"/>
@@ -666,7 +663,7 @@
                 <w:noProof/>
                 <w:webHidden/>
               </w:rPr>
-              <w:instrText xml:space="preserve"> PAGEREF _Toc530567892 \h </w:instrText>
+              <w:instrText xml:space="preserve"> PAGEREF _Toc530593898 \h </w:instrText>
             </w:r>
             <w:r>
               <w:rPr>
@@ -709,7 +706,7 @@
               <w:color w:val="auto"/>
             </w:rPr>
           </w:pPr>
-          <w:hyperlink w:anchor="_Toc530567893" w:history="1">
+          <w:hyperlink w:anchor="_Toc530593899" w:history="1">
             <w:r>
               <w:rPr>
                 <w:rStyle w:val="Hiperligao"/>
@@ -736,7 +733,7 @@
                 <w:noProof/>
                 <w:webHidden/>
               </w:rPr>
-              <w:instrText xml:space="preserve"> PAGEREF _Toc530567893 \h </w:instrText>
+              <w:instrText xml:space="preserve"> PAGEREF _Toc530593899 \h </w:instrText>
             </w:r>
             <w:r>
               <w:rPr>
@@ -779,7 +776,7 @@
               <w:color w:val="auto"/>
             </w:rPr>
           </w:pPr>
-          <w:hyperlink w:anchor="_Toc530567894" w:history="1">
+          <w:hyperlink w:anchor="_Toc530593900" w:history="1">
             <w:r>
               <w:rPr>
                 <w:rStyle w:val="Hiperligao"/>
@@ -806,7 +803,7 @@
                 <w:noProof/>
                 <w:webHidden/>
               </w:rPr>
-              <w:instrText xml:space="preserve"> PAGEREF _Toc530567894 \h </w:instrText>
+              <w:instrText xml:space="preserve"> PAGEREF _Toc530593900 \h </w:instrText>
             </w:r>
             <w:r>
               <w:rPr>
@@ -849,7 +846,7 @@
               <w:color w:val="auto"/>
             </w:rPr>
           </w:pPr>
-          <w:hyperlink w:anchor="_Toc530567895" w:history="1">
+          <w:hyperlink w:anchor="_Toc530593901" w:history="1">
             <w:r>
               <w:rPr>
                 <w:rStyle w:val="Hiperligao"/>
@@ -876,7 +873,7 @@
                 <w:noProof/>
                 <w:webHidden/>
               </w:rPr>
-              <w:instrText xml:space="preserve"> PAGEREF _Toc530567895 \h </w:instrText>
+              <w:instrText xml:space="preserve"> PAGEREF _Toc530593901 \h </w:instrText>
             </w:r>
             <w:r>
               <w:rPr>
@@ -919,7 +916,7 @@
               <w:color w:val="auto"/>
             </w:rPr>
           </w:pPr>
-          <w:hyperlink w:anchor="_Toc530567896" w:history="1">
+          <w:hyperlink w:anchor="_Toc530593902" w:history="1">
             <w:r>
               <w:rPr>
                 <w:rStyle w:val="Hiperligao"/>
@@ -946,7 +943,7 @@
                 <w:noProof/>
                 <w:webHidden/>
               </w:rPr>
-              <w:instrText xml:space="preserve"> PAGEREF _Toc530567896 \h </w:instrText>
+              <w:instrText xml:space="preserve"> PAGEREF _Toc530593902 \h </w:instrText>
             </w:r>
             <w:r>
               <w:rPr>
@@ -989,7 +986,7 @@
               <w:color w:val="auto"/>
             </w:rPr>
           </w:pPr>
-          <w:hyperlink w:anchor="_Toc530567897" w:history="1">
+          <w:hyperlink w:anchor="_Toc530593903" w:history="1">
             <w:r>
               <w:rPr>
                 <w:rStyle w:val="Hiperligao"/>
@@ -1016,7 +1013,7 @@
                 <w:noProof/>
                 <w:webHidden/>
               </w:rPr>
-              <w:instrText xml:space="preserve"> PAGEREF _Toc530567897 \h </w:instrText>
+              <w:instrText xml:space="preserve"> PAGEREF _Toc530593903 \h </w:instrText>
             </w:r>
             <w:r>
               <w:rPr>
@@ -1059,7 +1056,7 @@
               <w:color w:val="auto"/>
             </w:rPr>
           </w:pPr>
-          <w:hyperlink w:anchor="_Toc530567898" w:history="1">
+          <w:hyperlink w:anchor="_Toc530593904" w:history="1">
             <w:r>
               <w:rPr>
                 <w:rStyle w:val="Hiperligao"/>
@@ -1086,7 +1083,7 @@
                 <w:noProof/>
                 <w:webHidden/>
               </w:rPr>
-              <w:instrText xml:space="preserve"> PAGEREF _Toc530567898 \h </w:instrText>
+              <w:instrText xml:space="preserve"> PAGEREF _Toc530593904 \h </w:instrText>
             </w:r>
             <w:r>
               <w:rPr>
@@ -1129,7 +1126,7 @@
               <w:color w:val="auto"/>
             </w:rPr>
           </w:pPr>
-          <w:hyperlink w:anchor="_Toc530567899" w:history="1">
+          <w:hyperlink w:anchor="_Toc530593905" w:history="1">
             <w:r>
               <w:rPr>
                 <w:rStyle w:val="Hiperligao"/>
@@ -1156,7 +1153,7 @@
                 <w:noProof/>
                 <w:webHidden/>
               </w:rPr>
-              <w:instrText xml:space="preserve"> PAGEREF _Toc530567899 \h </w:instrText>
+              <w:instrText xml:space="preserve"> PAGEREF _Toc530593905 \h </w:instrText>
             </w:r>
             <w:r>
               <w:rPr>
@@ -1199,7 +1196,7 @@
               <w:color w:val="auto"/>
             </w:rPr>
           </w:pPr>
-          <w:hyperlink w:anchor="_Toc530567900" w:history="1">
+          <w:hyperlink w:anchor="_Toc530593906" w:history="1">
             <w:r>
               <w:rPr>
                 <w:rStyle w:val="Hiperligao"/>
@@ -1226,7 +1223,7 @@
                 <w:noProof/>
                 <w:webHidden/>
               </w:rPr>
-              <w:instrText xml:space="preserve"> PAGEREF _Toc530567900 \h </w:instrText>
+              <w:instrText xml:space="preserve"> PAGEREF _Toc530593906 \h </w:instrText>
             </w:r>
             <w:r>
               <w:rPr>
@@ -1269,7 +1266,7 @@
               <w:color w:val="auto"/>
             </w:rPr>
           </w:pPr>
-          <w:hyperlink w:anchor="_Toc530567901" w:history="1">
+          <w:hyperlink w:anchor="_Toc530593907" w:history="1">
             <w:r>
               <w:rPr>
                 <w:rStyle w:val="Hiperligao"/>
@@ -1296,7 +1293,7 @@
                 <w:noProof/>
                 <w:webHidden/>
               </w:rPr>
-              <w:instrText xml:space="preserve"> PAGEREF _Toc530567901 \h </w:instrText>
+              <w:instrText xml:space="preserve"> PAGEREF _Toc530593907 \h </w:instrText>
             </w:r>
             <w:r>
               <w:rPr>
@@ -1316,7 +1313,7 @@
                 <w:noProof/>
                 <w:webHidden/>
               </w:rPr>
-              <w:t>4</w:t>
+              <w:t>5</w:t>
             </w:r>
             <w:r>
               <w:rPr>
@@ -1582,11 +1579,11 @@
       <w:pPr>
         <w:pStyle w:val="Ttulo1"/>
       </w:pPr>
-      <w:bookmarkStart w:id="1" w:name="_Toc530567890"/>
+      <w:bookmarkStart w:id="0" w:name="_Toc530593896"/>
       <w:r>
         <w:t>Exercício 1</w:t>
       </w:r>
-      <w:bookmarkEnd w:id="1"/>
+      <w:bookmarkEnd w:id="0"/>
       <w:r>
         <w:t xml:space="preserve"> </w:t>
       </w:r>
@@ -1608,11 +1605,11 @@
       <w:pPr>
         <w:pStyle w:val="Ttulo1"/>
       </w:pPr>
-      <w:bookmarkStart w:id="2" w:name="_Toc530567891"/>
+      <w:bookmarkStart w:id="1" w:name="_Toc530593897"/>
       <w:r>
         <w:t>1.1)</w:t>
       </w:r>
-      <w:bookmarkEnd w:id="2"/>
+      <w:bookmarkEnd w:id="1"/>
     </w:p>
     <w:p>
       <w:pPr>
@@ -1719,14 +1716,14 @@
       <w:pPr>
         <w:pStyle w:val="Ttulo1"/>
       </w:pPr>
-      <w:bookmarkStart w:id="3" w:name="_Toc530567892"/>
+      <w:bookmarkStart w:id="2" w:name="_Toc530593898"/>
       <w:r>
         <w:t>1</w:t>
       </w:r>
       <w:r>
         <w:t>.2)</w:t>
       </w:r>
-      <w:bookmarkEnd w:id="3"/>
+      <w:bookmarkEnd w:id="2"/>
       <w:r>
         <w:t xml:space="preserve"> </w:t>
       </w:r>
@@ -1835,11 +1832,11 @@
       <w:pPr>
         <w:pStyle w:val="Ttulo1"/>
       </w:pPr>
-      <w:bookmarkStart w:id="4" w:name="_Toc530567893"/>
+      <w:bookmarkStart w:id="3" w:name="_Toc530593899"/>
       <w:r>
         <w:t>1.3)</w:t>
       </w:r>
-      <w:bookmarkEnd w:id="4"/>
+      <w:bookmarkEnd w:id="3"/>
     </w:p>
     <w:p>
       <w:pPr>
@@ -1939,11 +1936,11 @@
       <w:pPr>
         <w:pStyle w:val="Ttulo1"/>
       </w:pPr>
-      <w:bookmarkStart w:id="5" w:name="_Toc530567894"/>
+      <w:bookmarkStart w:id="4" w:name="_Toc530593900"/>
       <w:r>
         <w:t>Exercício 2</w:t>
       </w:r>
-      <w:bookmarkEnd w:id="5"/>
+      <w:bookmarkEnd w:id="4"/>
     </w:p>
     <w:p>
       <w:pPr>
@@ -1963,11 +1960,11 @@
       <w:pPr>
         <w:pStyle w:val="Ttulo1"/>
       </w:pPr>
-      <w:bookmarkStart w:id="6" w:name="_Toc530567895"/>
+      <w:bookmarkStart w:id="5" w:name="_Toc530593901"/>
       <w:r>
         <w:t>2.1)</w:t>
       </w:r>
-      <w:bookmarkEnd w:id="6"/>
+      <w:bookmarkEnd w:id="5"/>
       <w:r>
         <w:t xml:space="preserve"> </w:t>
       </w:r>
@@ -2008,11 +2005,11 @@
       <w:pPr>
         <w:pStyle w:val="Ttulo1"/>
       </w:pPr>
-      <w:bookmarkStart w:id="7" w:name="_Toc530567896"/>
+      <w:bookmarkStart w:id="6" w:name="_Toc530593902"/>
       <w:r>
         <w:t>2.2)</w:t>
       </w:r>
-      <w:bookmarkEnd w:id="7"/>
+      <w:bookmarkEnd w:id="6"/>
       <w:r>
         <w:t xml:space="preserve"> </w:t>
       </w:r>
@@ -2023,23 +2020,7 @@
         <w:ind w:right="0" w:firstLine="0"/>
       </w:pPr>
       <w:r>
-        <w:t xml:space="preserve">A </w:t>
-      </w:r>
-      <w:proofErr w:type="spellStart"/>
-      <w:r>
-        <w:t>framework</w:t>
-      </w:r>
-      <w:proofErr w:type="spellEnd"/>
-      <w:r>
-        <w:t xml:space="preserve"> </w:t>
-      </w:r>
-      <w:proofErr w:type="spellStart"/>
-      <w:r>
-        <w:t>OAuth</w:t>
-      </w:r>
-      <w:proofErr w:type="spellEnd"/>
-      <w:r>
-        <w:t xml:space="preserve"> 2.0 é usada para garantir autorização no acesso a determinados recursos.</w:t>
+        <w:t>A framework OAuth 2.0 é usada para garantir autorização no acesso a determinados recursos.</w:t>
       </w:r>
     </w:p>
     <w:p>
@@ -2058,11 +2039,11 @@
       <w:pPr>
         <w:pStyle w:val="Ttulo1"/>
       </w:pPr>
-      <w:bookmarkStart w:id="8" w:name="_Toc530567897"/>
+      <w:bookmarkStart w:id="7" w:name="_Toc530593903"/>
       <w:r>
         <w:t>Exercício 3</w:t>
       </w:r>
-      <w:bookmarkEnd w:id="8"/>
+      <w:bookmarkEnd w:id="7"/>
     </w:p>
     <w:p>
       <w:pPr>
@@ -2079,14 +2060,14 @@
       <w:pPr>
         <w:pStyle w:val="Ttulo1"/>
       </w:pPr>
-      <w:bookmarkStart w:id="9" w:name="_Toc530567898"/>
+      <w:bookmarkStart w:id="8" w:name="_Toc530593904"/>
       <w:r>
         <w:t>3</w:t>
       </w:r>
       <w:r>
         <w:t>.1)</w:t>
       </w:r>
-      <w:bookmarkEnd w:id="9"/>
+      <w:bookmarkEnd w:id="8"/>
       <w:r>
         <w:t xml:space="preserve"> </w:t>
       </w:r>
@@ -2111,7 +2092,7 @@
       <w:pPr>
         <w:pStyle w:val="Ttulo1"/>
       </w:pPr>
-      <w:bookmarkStart w:id="10" w:name="_Toc530567899"/>
+      <w:bookmarkStart w:id="9" w:name="_Toc530593905"/>
       <w:r>
         <w:t>3</w:t>
       </w:r>
@@ -2124,7 +2105,7 @@
       <w:r>
         <w:t>)</w:t>
       </w:r>
-      <w:bookmarkEnd w:id="10"/>
+      <w:bookmarkEnd w:id="9"/>
       <w:r>
         <w:t xml:space="preserve"> </w:t>
       </w:r>
@@ -2154,15 +2135,12 @@
       <w:pPr>
         <w:pStyle w:val="Ttulo1"/>
       </w:pPr>
-      <w:bookmarkStart w:id="11" w:name="_Toc530567900"/>
+      <w:bookmarkStart w:id="10" w:name="_Toc530593906"/>
       <w:r>
         <w:lastRenderedPageBreak/>
-        <w:t xml:space="preserve">Exercício </w:t>
-      </w:r>
-      <w:r>
-        <w:t>6</w:t>
-      </w:r>
-      <w:bookmarkEnd w:id="11"/>
+        <w:t>Exercício 6</w:t>
+      </w:r>
+      <w:bookmarkEnd w:id="10"/>
     </w:p>
     <w:p>
       <w:pPr>
@@ -2217,37 +2195,464 @@
       <w:r>
         <w:t xml:space="preserve"> porque futuros “ataques </w:t>
       </w:r>
-      <w:proofErr w:type="gramStart"/>
-      <w:r>
-        <w:t>dicionário”  serão</w:t>
-      </w:r>
-      <w:proofErr w:type="gramEnd"/>
+      <w:r>
+        <w:t>dicionário” serão</w:t>
+      </w:r>
       <w:r>
         <w:t xml:space="preserve"> bastante ineficientes devido ao tempo que o ataque lev</w:t>
       </w:r>
       <w:r>
         <w:t>ará.</w:t>
       </w:r>
+    </w:p>
+    <w:p>
+      <w:pPr>
+        <w:pStyle w:val="Ttulo1"/>
+      </w:pPr>
+    </w:p>
+    <w:p>
+      <w:pPr>
+        <w:pStyle w:val="Ttulo1"/>
+      </w:pPr>
+    </w:p>
+    <w:p>
+      <w:pPr>
+        <w:pStyle w:val="Ttulo1"/>
+      </w:pPr>
+    </w:p>
+    <w:p>
+      <w:pPr>
+        <w:pStyle w:val="Ttulo1"/>
+      </w:pPr>
+    </w:p>
+    <w:p>
+      <w:pPr>
+        <w:pStyle w:val="Ttulo1"/>
+      </w:pPr>
+    </w:p>
+    <w:p>
+      <w:pPr>
+        <w:pStyle w:val="Ttulo1"/>
+      </w:pPr>
+    </w:p>
+    <w:p>
+      <w:pPr>
+        <w:pStyle w:val="Ttulo1"/>
+      </w:pPr>
+    </w:p>
+    <w:p>
+      <w:pPr>
+        <w:pStyle w:val="Ttulo1"/>
+      </w:pPr>
+    </w:p>
+    <w:p>
+      <w:pPr>
+        <w:pStyle w:val="Ttulo1"/>
+      </w:pPr>
+    </w:p>
+    <w:p>
+      <w:pPr>
+        <w:pStyle w:val="Ttulo1"/>
+      </w:pPr>
+    </w:p>
+    <w:p>
+      <w:pPr>
+        <w:pStyle w:val="Ttulo1"/>
+      </w:pPr>
+    </w:p>
+    <w:p>
+      <w:pPr>
+        <w:pStyle w:val="Ttulo1"/>
+      </w:pPr>
+    </w:p>
+    <w:p>
+      <w:pPr>
+        <w:pStyle w:val="Ttulo1"/>
+      </w:pPr>
+    </w:p>
+    <w:p>
+      <w:pPr>
+        <w:pStyle w:val="Ttulo1"/>
+      </w:pPr>
+    </w:p>
+    <w:p>
+      <w:pPr>
+        <w:pStyle w:val="Ttulo1"/>
+      </w:pPr>
+    </w:p>
+    <w:p>
+      <w:pPr>
+        <w:pStyle w:val="Ttulo1"/>
+      </w:pPr>
+    </w:p>
+    <w:p>
+      <w:pPr>
+        <w:pStyle w:val="Ttulo1"/>
+      </w:pPr>
+    </w:p>
+    <w:p>
+      <w:pPr>
+        <w:pStyle w:val="Ttulo1"/>
+      </w:pPr>
+    </w:p>
+    <w:p>
+      <w:pPr>
+        <w:pStyle w:val="Ttulo1"/>
+      </w:pPr>
+    </w:p>
+    <w:p>
+      <w:pPr>
+        <w:pStyle w:val="Ttulo1"/>
+      </w:pPr>
+    </w:p>
+    <w:p>
+      <w:pPr>
+        <w:pStyle w:val="Ttulo1"/>
+      </w:pPr>
+    </w:p>
+    <w:p>
+      <w:pPr>
+        <w:pStyle w:val="Ttulo1"/>
+      </w:pPr>
+    </w:p>
+    <w:p>
+      <w:pPr>
+        <w:pStyle w:val="Ttulo1"/>
+      </w:pPr>
+    </w:p>
+    <w:p>
+      <w:pPr>
+        <w:pStyle w:val="Ttulo1"/>
+      </w:pPr>
     </w:p>
     <w:p>
       <w:pPr>
         <w:spacing w:after="200" w:line="259" w:lineRule="auto"/>
         <w:ind w:right="0" w:firstLine="0"/>
         <w:jc w:val="left"/>
+      </w:pPr>
+    </w:p>
+    <w:p>
+      <w:pPr>
+        <w:pStyle w:val="Ttulo1"/>
+      </w:pPr>
+      <w:bookmarkStart w:id="11" w:name="_Toc530593907"/>
+      <w:r>
+        <w:lastRenderedPageBreak/>
+        <w:t>Exercício 7</w:t>
+      </w:r>
+      <w:bookmarkEnd w:id="11"/>
+    </w:p>
+    <w:p/>
+    <w:p>
+      <w:pPr>
+        <w:spacing w:after="200" w:line="259" w:lineRule="auto"/>
+        <w:ind w:right="0" w:firstLine="0"/>
+      </w:pPr>
+      <w:r>
+        <w:t>Depois de termos procedido ao registo de aplicações quer na Dropbox quer na Google Drive começámos a desenhar a nossa aplicação web da seguinte forma:</w:t>
+      </w:r>
+    </w:p>
+    <w:p>
+      <w:pPr>
+        <w:pStyle w:val="PargrafodaLista"/>
+        <w:numPr>
+          <w:ilvl w:val="0"/>
+          <w:numId w:val="3"/>
+        </w:numPr>
+        <w:spacing w:after="200" w:line="259" w:lineRule="auto"/>
+        <w:ind w:left="720" w:right="0"/>
+      </w:pPr>
+      <w:r>
+        <w:t>Rota home “/” que apenas tem disponível um botão onde podemos proceder ao login;</w:t>
+      </w:r>
+    </w:p>
+    <w:p>
+      <w:pPr>
+        <w:pStyle w:val="PargrafodaLista"/>
+        <w:numPr>
+          <w:ilvl w:val="0"/>
+          <w:numId w:val="3"/>
+        </w:numPr>
+        <w:spacing w:after="200" w:line="259" w:lineRule="auto"/>
+        <w:ind w:left="720" w:right="0"/>
+      </w:pPr>
+      <w:r>
+        <w:t>Rota de login “/login” responsável por redirecionar para a o endpoint de autorização da Google onde é indicado no URL</w:t>
+      </w:r>
+      <w:r>
+        <w:t xml:space="preserve"> de autenticação</w:t>
+      </w:r>
+      <w:r>
+        <w:t xml:space="preserve"> os seguintes parâmetros:</w:t>
+      </w:r>
+    </w:p>
+    <w:p>
+      <w:pPr>
+        <w:pStyle w:val="PargrafodaLista"/>
+        <w:numPr>
+          <w:ilvl w:val="0"/>
+          <w:numId w:val="4"/>
+        </w:numPr>
+        <w:spacing w:after="200" w:line="259" w:lineRule="auto"/>
+        <w:ind w:left="1440" w:right="0"/>
+      </w:pPr>
+      <w:r>
+        <w:t>CLIENT_ID identifica</w:t>
+      </w:r>
+      <w:r>
+        <w:t>n</w:t>
+      </w:r>
+      <w:r>
+        <w:t>do o utilizador que pretende a autorização:</w:t>
+      </w:r>
+    </w:p>
+    <w:p>
+      <w:pPr>
+        <w:pStyle w:val="PargrafodaLista"/>
+        <w:numPr>
+          <w:ilvl w:val="0"/>
+          <w:numId w:val="4"/>
+        </w:numPr>
+        <w:spacing w:after="200" w:line="259" w:lineRule="auto"/>
+        <w:ind w:left="1440" w:right="0"/>
+      </w:pPr>
+      <w:r>
+        <w:t xml:space="preserve">scope onde é indicada a informação de que se quer ter acesso aos recursos, nomeadamente o e-mail e autorização para se poder ler ficheiros da Google Drive </w:t>
+      </w:r>
+      <w:r>
+        <w:t>(isto indica que o pedido de autenticação e autorização aos recursos da drive foram feitos simultaneamente, tal como é indicado no scope)</w:t>
+      </w:r>
+    </w:p>
+    <w:p>
+      <w:pPr>
+        <w:pStyle w:val="PargrafodaLista"/>
+        <w:numPr>
+          <w:ilvl w:val="0"/>
+          <w:numId w:val="4"/>
+        </w:numPr>
+        <w:spacing w:after="200" w:line="259" w:lineRule="auto"/>
+        <w:ind w:left="1440" w:right="0"/>
+        <w:rPr>
+          <w:lang w:val="en-GB"/>
+        </w:rPr>
+      </w:pPr>
+      <w:r>
+        <w:rPr>
+          <w:lang w:val="en-GB"/>
+        </w:rPr>
+        <w:t>response_type para authorization c</w:t>
+      </w:r>
+      <w:r>
+        <w:rPr>
+          <w:lang w:val="en-GB"/>
+        </w:rPr>
+        <w:t>ode grant</w:t>
+      </w:r>
+    </w:p>
+    <w:p>
+      <w:pPr>
+        <w:pStyle w:val="PargrafodaLista"/>
+        <w:numPr>
+          <w:ilvl w:val="0"/>
+          <w:numId w:val="4"/>
+        </w:numPr>
+        <w:spacing w:after="200" w:line="259" w:lineRule="auto"/>
+        <w:ind w:left="1440" w:right="0"/>
+      </w:pPr>
+      <w:r>
+        <w:t xml:space="preserve">URL de redirect “/googlecallback” onde </w:t>
+      </w:r>
+      <w:r>
+        <w:t>irá ser pedido futuramente o token para acesso aos recursos.</w:t>
+      </w:r>
+    </w:p>
+    <w:p>
+      <w:pPr>
+        <w:pStyle w:val="PargrafodaLista"/>
+        <w:numPr>
+          <w:ilvl w:val="0"/>
+          <w:numId w:val="6"/>
+        </w:numPr>
+        <w:spacing w:after="200" w:line="259" w:lineRule="auto"/>
+        <w:ind w:right="0"/>
+      </w:pPr>
+      <w:r>
+        <w:t xml:space="preserve">Rota “/googlecallback” onde é efetuado o pedido HTTP POST para o URL </w:t>
+      </w:r>
+      <w:hyperlink r:id="rId9" w:history="1">
+        <w:r>
+          <w:rPr>
+            <w:rStyle w:val="Hiperligao"/>
+          </w:rPr>
+          <w:t>https://www.googleapis.com/oauth2/v3/token</w:t>
+        </w:r>
+      </w:hyperlink>
+      <w:r>
+        <w:t xml:space="preserve"> com o objetivo de obter o access_token que disponibiliza acesso aos recursos previamente requisitados.</w:t>
+      </w:r>
+      <w:r>
+        <w:t xml:space="preserve"> Após obtenção de resposta, como redirecionados para o end point de autorização da DropBox.</w:t>
+      </w:r>
+    </w:p>
+    <w:p>
+      <w:pPr>
+        <w:pStyle w:val="PargrafodaLista"/>
+        <w:numPr>
+          <w:ilvl w:val="0"/>
+          <w:numId w:val="6"/>
+        </w:numPr>
+        <w:spacing w:after="200" w:line="259" w:lineRule="auto"/>
+        <w:ind w:right="0"/>
+      </w:pPr>
+      <w:r>
+        <w:t xml:space="preserve">Rota “/dropboxcallback” </w:t>
+      </w:r>
+      <w:r>
+        <w:t xml:space="preserve">onde é efetuado o pedido HTTP POST para o URL </w:t>
+      </w:r>
+      <w:r>
+        <w:rPr>
+          <w:color w:val="0070C0"/>
+          <w:u w:val="single"/>
+        </w:rPr>
+        <w:t>https://api.dropbox.com/1/oauth2/token</w:t>
+      </w:r>
+      <w:r>
+        <w:rPr>
+          <w:color w:val="0070C0"/>
+        </w:rPr>
+        <w:t xml:space="preserve"> </w:t>
+      </w:r>
+      <w:r>
+        <w:t xml:space="preserve">com o objetivo de obter o access_token que disponibiliza acesso aos recursos </w:t>
+      </w:r>
+      <w:r>
+        <w:t>da DropBox. Quando obtido o token de acesso redirecionamos o utilizador para a rota “/googleDriveFiles” onde são listados os seus ficheiros presentes no seu repositório do Google Drive.</w:t>
+      </w:r>
+    </w:p>
+    <w:p>
+      <w:pPr>
+        <w:spacing w:after="200" w:line="259" w:lineRule="auto"/>
+        <w:ind w:right="0" w:firstLine="0"/>
+        <w:jc w:val="center"/>
+      </w:pPr>
+      <w:r>
+        <w:rPr>
+          <w:noProof/>
+        </w:rPr>
+        <w:drawing>
+          <wp:inline distT="0" distB="0" distL="0" distR="0" wp14:anchorId="329F7BDE" wp14:editId="2B5FCC4A">
+            <wp:extent cx="4495800" cy="3323292"/>
+            <wp:effectExtent l="0" t="0" r="0" b="0"/>
+            <wp:docPr id="1" name="Imagem 1"/>
+            <wp:cNvGraphicFramePr>
+              <a:graphicFrameLocks xmlns:a="http://schemas.openxmlformats.org/drawingml/2006/main" noChangeAspect="1"/>
+            </wp:cNvGraphicFramePr>
+            <a:graphic xmlns:a="http://schemas.openxmlformats.org/drawingml/2006/main">
+              <a:graphicData uri="http://schemas.openxmlformats.org/drawingml/2006/picture">
+                <pic:pic xmlns:pic="http://schemas.openxmlformats.org/drawingml/2006/picture">
+                  <pic:nvPicPr>
+                    <pic:cNvPr id="1" name=""/>
+                    <pic:cNvPicPr/>
+                  </pic:nvPicPr>
+                  <pic:blipFill>
+                    <a:blip r:embed="rId10"/>
+                    <a:stretch>
+                      <a:fillRect/>
+                    </a:stretch>
+                  </pic:blipFill>
+                  <pic:spPr>
+                    <a:xfrm>
+                      <a:off x="0" y="0"/>
+                      <a:ext cx="4537792" cy="3354332"/>
+                    </a:xfrm>
+                    <a:prstGeom prst="rect">
+                      <a:avLst/>
+                    </a:prstGeom>
+                  </pic:spPr>
+                </pic:pic>
+              </a:graphicData>
+            </a:graphic>
+          </wp:inline>
+        </w:drawing>
+      </w:r>
+    </w:p>
+    <w:p>
+      <w:pPr>
+        <w:spacing w:after="200" w:line="259" w:lineRule="auto"/>
+        <w:ind w:left="291" w:right="0"/>
+      </w:pPr>
+      <w:r>
+        <w:lastRenderedPageBreak/>
+        <w:t>Após obtenção dos token para acesso aos recursos já podemos fazer os pedidos de GET ou UPLOAD consoante a escolha do ficheiro feita pelo utilizador.</w:t>
+      </w:r>
+    </w:p>
+    <w:p>
+      <w:pPr>
+        <w:pStyle w:val="PargrafodaLista"/>
+        <w:ind w:left="1428" w:firstLine="0"/>
         <w:rPr>
           <w:b/>
         </w:rPr>
       </w:pPr>
-    </w:p>
-    <w:p>
-      <w:pPr>
-        <w:pStyle w:val="Ttulo1"/>
-      </w:pPr>
-      <w:bookmarkStart w:id="12" w:name="_Toc530567901"/>
-      <w:r>
-        <w:t>Exercício 7</w:t>
-      </w:r>
-      <w:bookmarkEnd w:id="12"/>
+      <w:r>
+        <w:rPr>
+          <w:b/>
+        </w:rPr>
+        <w:t>NOTA</w:t>
+      </w:r>
+      <w:r>
+        <w:rPr>
+          <w:b/>
+        </w:rPr>
+        <w:t xml:space="preserve"> </w:t>
+      </w:r>
+      <w:r>
+        <w:rPr>
+          <w:b/>
+        </w:rPr>
+        <w:t>:</w:t>
+      </w:r>
+      <w:r>
+        <w:rPr>
+          <w:b/>
+        </w:rPr>
+        <w:t xml:space="preserve"> Após obtenção dos access tokens da Google Drive e da DropBox, são criados dois Cookies onde é guardado um id que é gerado de forma aleatória para cada utilizador. Estes id’s são usados como chave nos objetos “map_access_token” e “map_dropbox_access_token” de forma a relacionar cada id de um utilizador em particular com o token que obteve após autorização. Desta forma é garantido que os tokens são utilizados pelo cliente que os obteve e não por terceiros. </w:t>
+      </w:r>
+    </w:p>
+    <w:p>
+      <w:pPr>
+        <w:spacing w:after="200" w:line="259" w:lineRule="auto"/>
+        <w:ind w:left="291" w:right="0"/>
+      </w:pPr>
+    </w:p>
+    <w:p>
+      <w:pPr>
+        <w:pStyle w:val="PargrafodaLista"/>
+        <w:numPr>
+          <w:ilvl w:val="0"/>
+          <w:numId w:val="7"/>
+        </w:numPr>
+        <w:spacing w:after="200" w:line="259" w:lineRule="auto"/>
+        <w:ind w:right="0"/>
+      </w:pPr>
+      <w:r>
+        <w:t xml:space="preserve">Rota “/googleDriveFiles” onde são listados todos os ficheiros disponíveis na Google Drive do cliente. Desta forma, o cliente visualiza os ficheiros e decide qual </w:t>
+      </w:r>
+      <w:r>
+        <w:t>o destinado à cópia</w:t>
+      </w:r>
+      <w:r>
+        <w:t xml:space="preserve"> para a sua Dropbox;</w:t>
+      </w:r>
+    </w:p>
+    <w:p>
+      <w:pPr>
+        <w:pStyle w:val="PargrafodaLista"/>
+        <w:spacing w:after="200" w:line="259" w:lineRule="auto"/>
+        <w:ind w:left="1428" w:right="0" w:firstLine="0"/>
+      </w:pPr>
     </w:p>
     <w:p>
       <w:pPr>
@@ -2255,6 +2660,46 @@
         <w:ind w:right="0" w:firstLine="0"/>
         <w:jc w:val="left"/>
       </w:pPr>
+      <w:r>
+        <w:rPr>
+          <w:noProof/>
+        </w:rPr>
+        <w:drawing>
+          <wp:inline distT="0" distB="0" distL="0" distR="0" wp14:anchorId="6C739D5B" wp14:editId="05149E98">
+            <wp:extent cx="5463540" cy="1269800"/>
+            <wp:effectExtent l="0" t="0" r="3810" b="6985"/>
+            <wp:docPr id="2" name="Imagem 2"/>
+            <wp:cNvGraphicFramePr>
+              <a:graphicFrameLocks xmlns:a="http://schemas.openxmlformats.org/drawingml/2006/main" noChangeAspect="1"/>
+            </wp:cNvGraphicFramePr>
+            <a:graphic xmlns:a="http://schemas.openxmlformats.org/drawingml/2006/main">
+              <a:graphicData uri="http://schemas.openxmlformats.org/drawingml/2006/picture">
+                <pic:pic xmlns:pic="http://schemas.openxmlformats.org/drawingml/2006/picture">
+                  <pic:nvPicPr>
+                    <pic:cNvPr id="1" name=""/>
+                    <pic:cNvPicPr/>
+                  </pic:nvPicPr>
+                  <pic:blipFill>
+                    <a:blip r:embed="rId11"/>
+                    <a:stretch>
+                      <a:fillRect/>
+                    </a:stretch>
+                  </pic:blipFill>
+                  <pic:spPr>
+                    <a:xfrm>
+                      <a:off x="0" y="0"/>
+                      <a:ext cx="5482478" cy="1274202"/>
+                    </a:xfrm>
+                    <a:prstGeom prst="rect">
+                      <a:avLst/>
+                    </a:prstGeom>
+                  </pic:spPr>
+                </pic:pic>
+              </a:graphicData>
+            </a:graphic>
+          </wp:inline>
+        </w:drawing>
+      </w:r>
     </w:p>
     <w:p>
       <w:pPr>
@@ -2263,10 +2708,307 @@
         <w:jc w:val="left"/>
       </w:pPr>
     </w:p>
+    <w:p>
+      <w:pPr>
+        <w:spacing w:after="200" w:line="259" w:lineRule="auto"/>
+        <w:ind w:right="0" w:firstLine="0"/>
+        <w:jc w:val="left"/>
+      </w:pPr>
+    </w:p>
+    <w:p>
+      <w:pPr>
+        <w:pStyle w:val="PargrafodaLista"/>
+        <w:numPr>
+          <w:ilvl w:val="0"/>
+          <w:numId w:val="7"/>
+        </w:numPr>
+        <w:spacing w:after="200" w:line="259" w:lineRule="auto"/>
+        <w:ind w:right="0"/>
+      </w:pPr>
+      <w:r>
+        <w:t>Rota “/googleDrives/file” onde é pedido ao utilizador que confirme a transferência do ficheiro que selecionou para a DropBox; é recebido como query parameter o id e o nome do ficheiro selecionado pelo utilizador.</w:t>
+      </w:r>
+    </w:p>
+    <w:p>
+      <w:pPr>
+        <w:jc w:val="center"/>
+      </w:pPr>
+      <w:r>
+        <w:rPr>
+          <w:noProof/>
+        </w:rPr>
+        <w:drawing>
+          <wp:inline distT="0" distB="0" distL="0" distR="0" wp14:anchorId="503C10C4" wp14:editId="69A855EB">
+            <wp:extent cx="3535680" cy="1944984"/>
+            <wp:effectExtent l="0" t="0" r="7620" b="0"/>
+            <wp:docPr id="3" name="Imagem 3"/>
+            <wp:cNvGraphicFramePr>
+              <a:graphicFrameLocks xmlns:a="http://schemas.openxmlformats.org/drawingml/2006/main" noChangeAspect="1"/>
+            </wp:cNvGraphicFramePr>
+            <a:graphic xmlns:a="http://schemas.openxmlformats.org/drawingml/2006/main">
+              <a:graphicData uri="http://schemas.openxmlformats.org/drawingml/2006/picture">
+                <pic:pic xmlns:pic="http://schemas.openxmlformats.org/drawingml/2006/picture">
+                  <pic:nvPicPr>
+                    <pic:cNvPr id="1" name=""/>
+                    <pic:cNvPicPr/>
+                  </pic:nvPicPr>
+                  <pic:blipFill>
+                    <a:blip r:embed="rId12"/>
+                    <a:stretch>
+                      <a:fillRect/>
+                    </a:stretch>
+                  </pic:blipFill>
+                  <pic:spPr>
+                    <a:xfrm>
+                      <a:off x="0" y="0"/>
+                      <a:ext cx="3579724" cy="1969213"/>
+                    </a:xfrm>
+                    <a:prstGeom prst="rect">
+                      <a:avLst/>
+                    </a:prstGeom>
+                  </pic:spPr>
+                </pic:pic>
+              </a:graphicData>
+            </a:graphic>
+          </wp:inline>
+        </w:drawing>
+      </w:r>
+    </w:p>
+    <w:p>
+      <w:pPr>
+        <w:jc w:val="center"/>
+      </w:pPr>
+    </w:p>
+    <w:p>
+      <w:pPr>
+        <w:jc w:val="center"/>
+      </w:pPr>
+    </w:p>
+    <w:p>
+      <w:pPr>
+        <w:pStyle w:val="PargrafodaLista"/>
+        <w:numPr>
+          <w:ilvl w:val="0"/>
+          <w:numId w:val="7"/>
+        </w:numPr>
+      </w:pPr>
+      <w:r>
+        <w:lastRenderedPageBreak/>
+        <w:t xml:space="preserve">Rota “/uploadFile/file” onde é feito o pedido GET </w:t>
+      </w:r>
+      <w:hyperlink r:id="rId13" w:history="1">
+        <w:r>
+          <w:rPr>
+            <w:rStyle w:val="Hiperligao"/>
+          </w:rPr>
+          <w:t>https://www.googleapis.com/drive/v2/files/</w:t>
+        </w:r>
+      </w:hyperlink>
+      <w:r>
+        <w:t xml:space="preserve"> </w:t>
+      </w:r>
+      <w:r>
+        <w:t>+</w:t>
+      </w:r>
+      <w:r>
+        <w:t xml:space="preserve"> </w:t>
+      </w:r>
+      <w:r>
+        <w:t>id</w:t>
+      </w:r>
+      <w:r>
+        <w:t>entificador do ficheiro seleciona. A resposta deste pedido permite obter os meta-dados do ficheiro</w:t>
+      </w:r>
+      <w:r>
+        <w:t xml:space="preserve">, sendo </w:t>
+      </w:r>
+      <w:r>
+        <w:t>um</w:t>
+      </w:r>
+      <w:r>
+        <w:t xml:space="preserve"> deles o URL de download. De seguida é efetuado um pedido GET para esse mesmo URL com o objetivo de obter o conteúdo em bytes do ficheiro (sendo este conteúdo guardado num ficheiro temporário na diretoria “../temp” para efeitos de debug na nossa aplicação). No fim da escrita, é feita uma leitura do conteúdo desse ficheiro temporário de modo a poder passar o resultado dessa leitura a função </w:t>
+      </w:r>
+      <w:r>
+        <w:rPr>
+          <w:i/>
+        </w:rPr>
+        <w:t>uploadDropBox</w:t>
+      </w:r>
+      <w:r>
+        <w:t xml:space="preserve"> que tem a responsabilidade de criar o novo ficheiro no repositório da DropBox.</w:t>
+      </w:r>
+    </w:p>
+    <w:p>
+      <w:pPr>
+        <w:pStyle w:val="PargrafodaLista"/>
+        <w:ind w:left="1428" w:firstLine="0"/>
+      </w:pPr>
+    </w:p>
+    <w:p>
+      <w:pPr>
+        <w:pStyle w:val="PargrafodaLista"/>
+        <w:ind w:left="1428" w:firstLine="0"/>
+      </w:pPr>
+    </w:p>
+    <w:p>
+      <w:pPr>
+        <w:pStyle w:val="PargrafodaLista"/>
+        <w:numPr>
+          <w:ilvl w:val="0"/>
+          <w:numId w:val="7"/>
+        </w:numPr>
+      </w:pPr>
+      <w:r>
+        <w:t xml:space="preserve">Função </w:t>
+      </w:r>
+      <w:r>
+        <w:rPr>
+          <w:i/>
+        </w:rPr>
+        <w:t>uploadDropBox</w:t>
+      </w:r>
+      <w:r>
+        <w:rPr>
+          <w:i/>
+        </w:rPr>
+        <w:t xml:space="preserve"> </w:t>
+      </w:r>
+      <w:r>
+        <w:t xml:space="preserve">onde é feito um POST para o URL </w:t>
+      </w:r>
+      <w:hyperlink r:id="rId14" w:history="1">
+        <w:r>
+          <w:rPr>
+            <w:rStyle w:val="Hiperligao"/>
+          </w:rPr>
+          <w:t>https://content.dropboxapi.com/2/files/upload</w:t>
+        </w:r>
+      </w:hyperlink>
+      <w:r>
+        <w:t xml:space="preserve"> cujo body vai preenchido com o conteúdo do ficheiro que queremos copiar. De salientar que é necessário enviar nos headers deste pedido o </w:t>
+      </w:r>
+      <w:r>
+        <w:rPr>
+          <w:i/>
+        </w:rPr>
+        <w:t>content-type</w:t>
+      </w:r>
+      <w:r>
+        <w:t xml:space="preserve"> com </w:t>
+      </w:r>
+      <w:r>
+        <w:rPr>
+          <w:i/>
+        </w:rPr>
+        <w:t>application/octet-stream</w:t>
+      </w:r>
+      <w:r>
+        <w:t xml:space="preserve"> de modo a enviar o conteúdo do ficheiro em bytes e o header </w:t>
+      </w:r>
+      <w:r>
+        <w:rPr>
+          <w:i/>
+        </w:rPr>
+        <w:t>DROPBOX_API_Arg</w:t>
+      </w:r>
+      <w:r>
+        <w:t xml:space="preserve"> conforme especificado na documentação.</w:t>
+      </w:r>
+      <w:r>
+        <w:t xml:space="preserve"> O </w:t>
+      </w:r>
+      <w:r>
+        <w:rPr>
+          <w:i/>
+        </w:rPr>
+        <w:t>access token</w:t>
+      </w:r>
+      <w:r>
+        <w:t xml:space="preserve"> é também enviado.</w:t>
+      </w:r>
+    </w:p>
+    <w:p>
+      <w:pPr>
+        <w:pStyle w:val="PargrafodaLista"/>
+        <w:ind w:left="1428" w:firstLine="0"/>
+      </w:pPr>
+      <w:bookmarkStart w:id="12" w:name="_GoBack"/>
+      <w:bookmarkEnd w:id="12"/>
+    </w:p>
+    <w:p>
+      <w:pPr>
+        <w:pStyle w:val="PargrafodaLista"/>
+        <w:numPr>
+          <w:ilvl w:val="0"/>
+          <w:numId w:val="7"/>
+        </w:numPr>
+      </w:pPr>
+      <w:r>
+        <w:t>Se a cópia teve sucesso somos redirecionados para o URL “/updateDone” onde é permitido ao utilizador voltar para a lista de ficheiros e selecionar outro destinado a uma futura cópia.</w:t>
+      </w:r>
+    </w:p>
+    <w:p>
+      <w:pPr>
+        <w:pStyle w:val="PargrafodaLista"/>
+      </w:pPr>
+    </w:p>
+    <w:p>
+      <w:pPr>
+        <w:pStyle w:val="PargrafodaLista"/>
+        <w:ind w:left="1428" w:firstLine="0"/>
+        <w:jc w:val="center"/>
+      </w:pPr>
+      <w:r>
+        <w:rPr>
+          <w:noProof/>
+        </w:rPr>
+        <w:drawing>
+          <wp:inline distT="0" distB="0" distL="0" distR="0" wp14:anchorId="33E28771" wp14:editId="11D07F2E">
+            <wp:extent cx="3261040" cy="1527810"/>
+            <wp:effectExtent l="0" t="0" r="0" b="0"/>
+            <wp:docPr id="4" name="Imagem 4"/>
+            <wp:cNvGraphicFramePr>
+              <a:graphicFrameLocks xmlns:a="http://schemas.openxmlformats.org/drawingml/2006/main" noChangeAspect="1"/>
+            </wp:cNvGraphicFramePr>
+            <a:graphic xmlns:a="http://schemas.openxmlformats.org/drawingml/2006/main">
+              <a:graphicData uri="http://schemas.openxmlformats.org/drawingml/2006/picture">
+                <pic:pic xmlns:pic="http://schemas.openxmlformats.org/drawingml/2006/picture">
+                  <pic:nvPicPr>
+                    <pic:cNvPr id="1" name=""/>
+                    <pic:cNvPicPr/>
+                  </pic:nvPicPr>
+                  <pic:blipFill>
+                    <a:blip r:embed="rId15"/>
+                    <a:stretch>
+                      <a:fillRect/>
+                    </a:stretch>
+                  </pic:blipFill>
+                  <pic:spPr>
+                    <a:xfrm>
+                      <a:off x="0" y="0"/>
+                      <a:ext cx="3284634" cy="1538864"/>
+                    </a:xfrm>
+                    <a:prstGeom prst="rect">
+                      <a:avLst/>
+                    </a:prstGeom>
+                  </pic:spPr>
+                </pic:pic>
+              </a:graphicData>
+            </a:graphic>
+          </wp:inline>
+        </w:drawing>
+      </w:r>
+    </w:p>
+    <w:p>
+      <w:pPr>
+        <w:pStyle w:val="PargrafodaLista"/>
+        <w:ind w:left="1428" w:firstLine="0"/>
+      </w:pPr>
+    </w:p>
     <w:sectPr>
-      <w:footerReference w:type="even" r:id="rId9"/>
-      <w:footerReference w:type="default" r:id="rId10"/>
-      <w:footerReference w:type="first" r:id="rId11"/>
+      <w:footerReference w:type="even" r:id="rId16"/>
+      <w:footerReference w:type="default" r:id="rId17"/>
+      <w:footerReference w:type="first" r:id="rId18"/>
       <w:pgSz w:w="11906" w:h="16838"/>
       <w:pgMar w:top="1278" w:right="1362" w:bottom="1425" w:left="1702" w:header="720" w:footer="720" w:gutter="0"/>
       <w:pgNumType w:start="0"/>
@@ -2464,6 +3206,345 @@
 <file path=word/numbering.xml><?xml version="1.0" encoding="utf-8"?>
 <w:numbering xmlns:wpc="http://schemas.microsoft.com/office/word/2010/wordprocessingCanvas" xmlns:cx="http://schemas.microsoft.com/office/drawing/2014/chartex" xmlns:cx1="http://schemas.microsoft.com/office/drawing/2015/9/8/chartex" xmlns:cx2="http://schemas.microsoft.com/office/drawing/2015/10/21/chartex" xmlns:cx3="http://schemas.microsoft.com/office/drawing/2016/5/9/chartex" xmlns:cx4="http://schemas.microsoft.com/office/drawing/2016/5/10/chartex" xmlns:cx5="http://schemas.microsoft.com/office/drawing/2016/5/11/chartex" xmlns:cx6="http://schemas.microsoft.com/office/drawing/2016/5/12/chartex" xmlns:cx7="http://schemas.microsoft.com/office/drawing/2016/5/13/chartex" xmlns:cx8="http://schemas.microsoft.com/office/drawing/2016/5/14/chartex" xmlns:mc="http://schemas.openxmlformats.org/markup-compatibility/2006" xmlns:aink="http://schemas.microsoft.com/office/drawing/2016/ink" xmlns:am3d="http://schemas.microsoft.com/office/drawing/2017/model3d" xmlns:o="urn:schemas-microsoft-com:office:office" xmlns:r="http://schemas.openxmlformats.org/officeDocument/2006/relationships" xmlns:m="http://schemas.openxmlformats.org/officeDocument/2006/math" xmlns:v="urn:schemas-microsoft-com:vml" xmlns:wp14="http://schemas.microsoft.com/office/word/2010/wordprocessingDrawing" xmlns:wp="http://schemas.openxmlformats.org/drawingml/2006/wordprocessingDrawing" xmlns:w10="urn:schemas-microsoft-com:office:word" xmlns:w="http://schemas.openxmlformats.org/wordprocessingml/2006/main" xmlns:w14="http://schemas.microsoft.com/office/word/2010/wordml" xmlns:w15="http://schemas.microsoft.com/office/word/2012/wordml" xmlns:w16cid="http://schemas.microsoft.com/office/word/2016/wordml/cid" xmlns:w16se="http://schemas.microsoft.com/office/word/2015/wordml/symex" xmlns:wpg="http://schemas.microsoft.com/office/word/2010/wordprocessingGroup" xmlns:wpi="http://schemas.microsoft.com/office/word/2010/wordprocessingInk" xmlns:wne="http://schemas.microsoft.com/office/word/2006/wordml" xmlns:wps="http://schemas.microsoft.com/office/word/2010/wordprocessingShape" mc:Ignorable="w14 w15 w16se w16cid wp14">
   <w:abstractNum w:abstractNumId="0" w15:restartNumberingAfterBreak="0">
+    <w:nsid w:val="0718602A"/>
+    <w:multiLevelType w:val="hybridMultilevel"/>
+    <w:tmpl w:val="815E8A12"/>
+    <w:lvl w:ilvl="0" w:tplc="08160001">
+      <w:start w:val="1"/>
+      <w:numFmt w:val="bullet"/>
+      <w:lvlText w:val=""/>
+      <w:lvlJc w:val="left"/>
+      <w:pPr>
+        <w:ind w:left="1440" w:hanging="360"/>
+      </w:pPr>
+      <w:rPr>
+        <w:rFonts w:ascii="Symbol" w:hAnsi="Symbol" w:hint="default"/>
+      </w:rPr>
+    </w:lvl>
+    <w:lvl w:ilvl="1" w:tplc="08160003" w:tentative="1">
+      <w:start w:val="1"/>
+      <w:numFmt w:val="bullet"/>
+      <w:lvlText w:val="o"/>
+      <w:lvlJc w:val="left"/>
+      <w:pPr>
+        <w:ind w:left="2160" w:hanging="360"/>
+      </w:pPr>
+      <w:rPr>
+        <w:rFonts w:ascii="Courier New" w:hAnsi="Courier New" w:cs="Courier New" w:hint="default"/>
+      </w:rPr>
+    </w:lvl>
+    <w:lvl w:ilvl="2" w:tplc="08160005" w:tentative="1">
+      <w:start w:val="1"/>
+      <w:numFmt w:val="bullet"/>
+      <w:lvlText w:val=""/>
+      <w:lvlJc w:val="left"/>
+      <w:pPr>
+        <w:ind w:left="2880" w:hanging="360"/>
+      </w:pPr>
+      <w:rPr>
+        <w:rFonts w:ascii="Wingdings" w:hAnsi="Wingdings" w:hint="default"/>
+      </w:rPr>
+    </w:lvl>
+    <w:lvl w:ilvl="3" w:tplc="08160001" w:tentative="1">
+      <w:start w:val="1"/>
+      <w:numFmt w:val="bullet"/>
+      <w:lvlText w:val=""/>
+      <w:lvlJc w:val="left"/>
+      <w:pPr>
+        <w:ind w:left="3600" w:hanging="360"/>
+      </w:pPr>
+      <w:rPr>
+        <w:rFonts w:ascii="Symbol" w:hAnsi="Symbol" w:hint="default"/>
+      </w:rPr>
+    </w:lvl>
+    <w:lvl w:ilvl="4" w:tplc="08160003" w:tentative="1">
+      <w:start w:val="1"/>
+      <w:numFmt w:val="bullet"/>
+      <w:lvlText w:val="o"/>
+      <w:lvlJc w:val="left"/>
+      <w:pPr>
+        <w:ind w:left="4320" w:hanging="360"/>
+      </w:pPr>
+      <w:rPr>
+        <w:rFonts w:ascii="Courier New" w:hAnsi="Courier New" w:cs="Courier New" w:hint="default"/>
+      </w:rPr>
+    </w:lvl>
+    <w:lvl w:ilvl="5" w:tplc="08160005" w:tentative="1">
+      <w:start w:val="1"/>
+      <w:numFmt w:val="bullet"/>
+      <w:lvlText w:val=""/>
+      <w:lvlJc w:val="left"/>
+      <w:pPr>
+        <w:ind w:left="5040" w:hanging="360"/>
+      </w:pPr>
+      <w:rPr>
+        <w:rFonts w:ascii="Wingdings" w:hAnsi="Wingdings" w:hint="default"/>
+      </w:rPr>
+    </w:lvl>
+    <w:lvl w:ilvl="6" w:tplc="08160001" w:tentative="1">
+      <w:start w:val="1"/>
+      <w:numFmt w:val="bullet"/>
+      <w:lvlText w:val=""/>
+      <w:lvlJc w:val="left"/>
+      <w:pPr>
+        <w:ind w:left="5760" w:hanging="360"/>
+      </w:pPr>
+      <w:rPr>
+        <w:rFonts w:ascii="Symbol" w:hAnsi="Symbol" w:hint="default"/>
+      </w:rPr>
+    </w:lvl>
+    <w:lvl w:ilvl="7" w:tplc="08160003" w:tentative="1">
+      <w:start w:val="1"/>
+      <w:numFmt w:val="bullet"/>
+      <w:lvlText w:val="o"/>
+      <w:lvlJc w:val="left"/>
+      <w:pPr>
+        <w:ind w:left="6480" w:hanging="360"/>
+      </w:pPr>
+      <w:rPr>
+        <w:rFonts w:ascii="Courier New" w:hAnsi="Courier New" w:cs="Courier New" w:hint="default"/>
+      </w:rPr>
+    </w:lvl>
+    <w:lvl w:ilvl="8" w:tplc="08160005" w:tentative="1">
+      <w:start w:val="1"/>
+      <w:numFmt w:val="bullet"/>
+      <w:lvlText w:val=""/>
+      <w:lvlJc w:val="left"/>
+      <w:pPr>
+        <w:ind w:left="7200" w:hanging="360"/>
+      </w:pPr>
+      <w:rPr>
+        <w:rFonts w:ascii="Wingdings" w:hAnsi="Wingdings" w:hint="default"/>
+      </w:rPr>
+    </w:lvl>
+  </w:abstractNum>
+  <w:abstractNum w:abstractNumId="1" w15:restartNumberingAfterBreak="0">
+    <w:nsid w:val="0AA477D6"/>
+    <w:multiLevelType w:val="hybridMultilevel"/>
+    <w:tmpl w:val="4E64E41E"/>
+    <w:lvl w:ilvl="0" w:tplc="08160001">
+      <w:start w:val="1"/>
+      <w:numFmt w:val="bullet"/>
+      <w:lvlText w:val=""/>
+      <w:lvlJc w:val="left"/>
+      <w:pPr>
+        <w:ind w:left="720" w:hanging="360"/>
+      </w:pPr>
+      <w:rPr>
+        <w:rFonts w:ascii="Symbol" w:hAnsi="Symbol" w:hint="default"/>
+      </w:rPr>
+    </w:lvl>
+    <w:lvl w:ilvl="1" w:tplc="08160003" w:tentative="1">
+      <w:start w:val="1"/>
+      <w:numFmt w:val="bullet"/>
+      <w:lvlText w:val="o"/>
+      <w:lvlJc w:val="left"/>
+      <w:pPr>
+        <w:ind w:left="1440" w:hanging="360"/>
+      </w:pPr>
+      <w:rPr>
+        <w:rFonts w:ascii="Courier New" w:hAnsi="Courier New" w:cs="Courier New" w:hint="default"/>
+      </w:rPr>
+    </w:lvl>
+    <w:lvl w:ilvl="2" w:tplc="08160005" w:tentative="1">
+      <w:start w:val="1"/>
+      <w:numFmt w:val="bullet"/>
+      <w:lvlText w:val=""/>
+      <w:lvlJc w:val="left"/>
+      <w:pPr>
+        <w:ind w:left="2160" w:hanging="360"/>
+      </w:pPr>
+      <w:rPr>
+        <w:rFonts w:ascii="Wingdings" w:hAnsi="Wingdings" w:hint="default"/>
+      </w:rPr>
+    </w:lvl>
+    <w:lvl w:ilvl="3" w:tplc="08160001" w:tentative="1">
+      <w:start w:val="1"/>
+      <w:numFmt w:val="bullet"/>
+      <w:lvlText w:val=""/>
+      <w:lvlJc w:val="left"/>
+      <w:pPr>
+        <w:ind w:left="2880" w:hanging="360"/>
+      </w:pPr>
+      <w:rPr>
+        <w:rFonts w:ascii="Symbol" w:hAnsi="Symbol" w:hint="default"/>
+      </w:rPr>
+    </w:lvl>
+    <w:lvl w:ilvl="4" w:tplc="08160003" w:tentative="1">
+      <w:start w:val="1"/>
+      <w:numFmt w:val="bullet"/>
+      <w:lvlText w:val="o"/>
+      <w:lvlJc w:val="left"/>
+      <w:pPr>
+        <w:ind w:left="3600" w:hanging="360"/>
+      </w:pPr>
+      <w:rPr>
+        <w:rFonts w:ascii="Courier New" w:hAnsi="Courier New" w:cs="Courier New" w:hint="default"/>
+      </w:rPr>
+    </w:lvl>
+    <w:lvl w:ilvl="5" w:tplc="08160005" w:tentative="1">
+      <w:start w:val="1"/>
+      <w:numFmt w:val="bullet"/>
+      <w:lvlText w:val=""/>
+      <w:lvlJc w:val="left"/>
+      <w:pPr>
+        <w:ind w:left="4320" w:hanging="360"/>
+      </w:pPr>
+      <w:rPr>
+        <w:rFonts w:ascii="Wingdings" w:hAnsi="Wingdings" w:hint="default"/>
+      </w:rPr>
+    </w:lvl>
+    <w:lvl w:ilvl="6" w:tplc="08160001" w:tentative="1">
+      <w:start w:val="1"/>
+      <w:numFmt w:val="bullet"/>
+      <w:lvlText w:val=""/>
+      <w:lvlJc w:val="left"/>
+      <w:pPr>
+        <w:ind w:left="5040" w:hanging="360"/>
+      </w:pPr>
+      <w:rPr>
+        <w:rFonts w:ascii="Symbol" w:hAnsi="Symbol" w:hint="default"/>
+      </w:rPr>
+    </w:lvl>
+    <w:lvl w:ilvl="7" w:tplc="08160003" w:tentative="1">
+      <w:start w:val="1"/>
+      <w:numFmt w:val="bullet"/>
+      <w:lvlText w:val="o"/>
+      <w:lvlJc w:val="left"/>
+      <w:pPr>
+        <w:ind w:left="5760" w:hanging="360"/>
+      </w:pPr>
+      <w:rPr>
+        <w:rFonts w:ascii="Courier New" w:hAnsi="Courier New" w:cs="Courier New" w:hint="default"/>
+      </w:rPr>
+    </w:lvl>
+    <w:lvl w:ilvl="8" w:tplc="08160005" w:tentative="1">
+      <w:start w:val="1"/>
+      <w:numFmt w:val="bullet"/>
+      <w:lvlText w:val=""/>
+      <w:lvlJc w:val="left"/>
+      <w:pPr>
+        <w:ind w:left="6480" w:hanging="360"/>
+      </w:pPr>
+      <w:rPr>
+        <w:rFonts w:ascii="Wingdings" w:hAnsi="Wingdings" w:hint="default"/>
+      </w:rPr>
+    </w:lvl>
+  </w:abstractNum>
+  <w:abstractNum w:abstractNumId="2" w15:restartNumberingAfterBreak="0">
+    <w:nsid w:val="27854185"/>
+    <w:multiLevelType w:val="hybridMultilevel"/>
+    <w:tmpl w:val="8DF8F6B6"/>
+    <w:lvl w:ilvl="0" w:tplc="08160001">
+      <w:start w:val="1"/>
+      <w:numFmt w:val="bullet"/>
+      <w:lvlText w:val=""/>
+      <w:lvlJc w:val="left"/>
+      <w:pPr>
+        <w:ind w:left="360" w:hanging="360"/>
+      </w:pPr>
+      <w:rPr>
+        <w:rFonts w:ascii="Symbol" w:hAnsi="Symbol" w:hint="default"/>
+      </w:rPr>
+    </w:lvl>
+    <w:lvl w:ilvl="1" w:tplc="08160003" w:tentative="1">
+      <w:start w:val="1"/>
+      <w:numFmt w:val="bullet"/>
+      <w:lvlText w:val="o"/>
+      <w:lvlJc w:val="left"/>
+      <w:pPr>
+        <w:ind w:left="1080" w:hanging="360"/>
+      </w:pPr>
+      <w:rPr>
+        <w:rFonts w:ascii="Courier New" w:hAnsi="Courier New" w:cs="Courier New" w:hint="default"/>
+      </w:rPr>
+    </w:lvl>
+    <w:lvl w:ilvl="2" w:tplc="08160005" w:tentative="1">
+      <w:start w:val="1"/>
+      <w:numFmt w:val="bullet"/>
+      <w:lvlText w:val=""/>
+      <w:lvlJc w:val="left"/>
+      <w:pPr>
+        <w:ind w:left="1800" w:hanging="360"/>
+      </w:pPr>
+      <w:rPr>
+        <w:rFonts w:ascii="Wingdings" w:hAnsi="Wingdings" w:hint="default"/>
+      </w:rPr>
+    </w:lvl>
+    <w:lvl w:ilvl="3" w:tplc="08160001" w:tentative="1">
+      <w:start w:val="1"/>
+      <w:numFmt w:val="bullet"/>
+      <w:lvlText w:val=""/>
+      <w:lvlJc w:val="left"/>
+      <w:pPr>
+        <w:ind w:left="2520" w:hanging="360"/>
+      </w:pPr>
+      <w:rPr>
+        <w:rFonts w:ascii="Symbol" w:hAnsi="Symbol" w:hint="default"/>
+      </w:rPr>
+    </w:lvl>
+    <w:lvl w:ilvl="4" w:tplc="08160003" w:tentative="1">
+      <w:start w:val="1"/>
+      <w:numFmt w:val="bullet"/>
+      <w:lvlText w:val="o"/>
+      <w:lvlJc w:val="left"/>
+      <w:pPr>
+        <w:ind w:left="3240" w:hanging="360"/>
+      </w:pPr>
+      <w:rPr>
+        <w:rFonts w:ascii="Courier New" w:hAnsi="Courier New" w:cs="Courier New" w:hint="default"/>
+      </w:rPr>
+    </w:lvl>
+    <w:lvl w:ilvl="5" w:tplc="08160005" w:tentative="1">
+      <w:start w:val="1"/>
+      <w:numFmt w:val="bullet"/>
+      <w:lvlText w:val=""/>
+      <w:lvlJc w:val="left"/>
+      <w:pPr>
+        <w:ind w:left="3960" w:hanging="360"/>
+      </w:pPr>
+      <w:rPr>
+        <w:rFonts w:ascii="Wingdings" w:hAnsi="Wingdings" w:hint="default"/>
+      </w:rPr>
+    </w:lvl>
+    <w:lvl w:ilvl="6" w:tplc="08160001" w:tentative="1">
+      <w:start w:val="1"/>
+      <w:numFmt w:val="bullet"/>
+      <w:lvlText w:val=""/>
+      <w:lvlJc w:val="left"/>
+      <w:pPr>
+        <w:ind w:left="4680" w:hanging="360"/>
+      </w:pPr>
+      <w:rPr>
+        <w:rFonts w:ascii="Symbol" w:hAnsi="Symbol" w:hint="default"/>
+      </w:rPr>
+    </w:lvl>
+    <w:lvl w:ilvl="7" w:tplc="08160003" w:tentative="1">
+      <w:start w:val="1"/>
+      <w:numFmt w:val="bullet"/>
+      <w:lvlText w:val="o"/>
+      <w:lvlJc w:val="left"/>
+      <w:pPr>
+        <w:ind w:left="5400" w:hanging="360"/>
+      </w:pPr>
+      <w:rPr>
+        <w:rFonts w:ascii="Courier New" w:hAnsi="Courier New" w:cs="Courier New" w:hint="default"/>
+      </w:rPr>
+    </w:lvl>
+    <w:lvl w:ilvl="8" w:tplc="08160005" w:tentative="1">
+      <w:start w:val="1"/>
+      <w:numFmt w:val="bullet"/>
+      <w:lvlText w:val=""/>
+      <w:lvlJc w:val="left"/>
+      <w:pPr>
+        <w:ind w:left="6120" w:hanging="360"/>
+      </w:pPr>
+      <w:rPr>
+        <w:rFonts w:ascii="Wingdings" w:hAnsi="Wingdings" w:hint="default"/>
+      </w:rPr>
+    </w:lvl>
+  </w:abstractNum>
+  <w:abstractNum w:abstractNumId="3" w15:restartNumberingAfterBreak="0">
     <w:nsid w:val="33C65E68"/>
     <w:multiLevelType w:val="hybridMultilevel"/>
     <w:tmpl w:val="E7E4A1AA"/>
@@ -2576,8 +3657,365 @@
       </w:rPr>
     </w:lvl>
   </w:abstractNum>
+  <w:abstractNum w:abstractNumId="4" w15:restartNumberingAfterBreak="0">
+    <w:nsid w:val="474900FE"/>
+    <w:multiLevelType w:val="hybridMultilevel"/>
+    <w:tmpl w:val="92BE0582"/>
+    <w:lvl w:ilvl="0" w:tplc="08160001">
+      <w:start w:val="1"/>
+      <w:numFmt w:val="bullet"/>
+      <w:lvlText w:val=""/>
+      <w:lvlJc w:val="left"/>
+      <w:pPr>
+        <w:ind w:left="1428" w:hanging="360"/>
+      </w:pPr>
+      <w:rPr>
+        <w:rFonts w:ascii="Symbol" w:hAnsi="Symbol" w:hint="default"/>
+      </w:rPr>
+    </w:lvl>
+    <w:lvl w:ilvl="1" w:tplc="08160003" w:tentative="1">
+      <w:start w:val="1"/>
+      <w:numFmt w:val="bullet"/>
+      <w:lvlText w:val="o"/>
+      <w:lvlJc w:val="left"/>
+      <w:pPr>
+        <w:ind w:left="2148" w:hanging="360"/>
+      </w:pPr>
+      <w:rPr>
+        <w:rFonts w:ascii="Courier New" w:hAnsi="Courier New" w:cs="Courier New" w:hint="default"/>
+      </w:rPr>
+    </w:lvl>
+    <w:lvl w:ilvl="2" w:tplc="08160005" w:tentative="1">
+      <w:start w:val="1"/>
+      <w:numFmt w:val="bullet"/>
+      <w:lvlText w:val=""/>
+      <w:lvlJc w:val="left"/>
+      <w:pPr>
+        <w:ind w:left="2868" w:hanging="360"/>
+      </w:pPr>
+      <w:rPr>
+        <w:rFonts w:ascii="Wingdings" w:hAnsi="Wingdings" w:hint="default"/>
+      </w:rPr>
+    </w:lvl>
+    <w:lvl w:ilvl="3" w:tplc="08160001" w:tentative="1">
+      <w:start w:val="1"/>
+      <w:numFmt w:val="bullet"/>
+      <w:lvlText w:val=""/>
+      <w:lvlJc w:val="left"/>
+      <w:pPr>
+        <w:ind w:left="3588" w:hanging="360"/>
+      </w:pPr>
+      <w:rPr>
+        <w:rFonts w:ascii="Symbol" w:hAnsi="Symbol" w:hint="default"/>
+      </w:rPr>
+    </w:lvl>
+    <w:lvl w:ilvl="4" w:tplc="08160003" w:tentative="1">
+      <w:start w:val="1"/>
+      <w:numFmt w:val="bullet"/>
+      <w:lvlText w:val="o"/>
+      <w:lvlJc w:val="left"/>
+      <w:pPr>
+        <w:ind w:left="4308" w:hanging="360"/>
+      </w:pPr>
+      <w:rPr>
+        <w:rFonts w:ascii="Courier New" w:hAnsi="Courier New" w:cs="Courier New" w:hint="default"/>
+      </w:rPr>
+    </w:lvl>
+    <w:lvl w:ilvl="5" w:tplc="08160005" w:tentative="1">
+      <w:start w:val="1"/>
+      <w:numFmt w:val="bullet"/>
+      <w:lvlText w:val=""/>
+      <w:lvlJc w:val="left"/>
+      <w:pPr>
+        <w:ind w:left="5028" w:hanging="360"/>
+      </w:pPr>
+      <w:rPr>
+        <w:rFonts w:ascii="Wingdings" w:hAnsi="Wingdings" w:hint="default"/>
+      </w:rPr>
+    </w:lvl>
+    <w:lvl w:ilvl="6" w:tplc="08160001" w:tentative="1">
+      <w:start w:val="1"/>
+      <w:numFmt w:val="bullet"/>
+      <w:lvlText w:val=""/>
+      <w:lvlJc w:val="left"/>
+      <w:pPr>
+        <w:ind w:left="5748" w:hanging="360"/>
+      </w:pPr>
+      <w:rPr>
+        <w:rFonts w:ascii="Symbol" w:hAnsi="Symbol" w:hint="default"/>
+      </w:rPr>
+    </w:lvl>
+    <w:lvl w:ilvl="7" w:tplc="08160003" w:tentative="1">
+      <w:start w:val="1"/>
+      <w:numFmt w:val="bullet"/>
+      <w:lvlText w:val="o"/>
+      <w:lvlJc w:val="left"/>
+      <w:pPr>
+        <w:ind w:left="6468" w:hanging="360"/>
+      </w:pPr>
+      <w:rPr>
+        <w:rFonts w:ascii="Courier New" w:hAnsi="Courier New" w:cs="Courier New" w:hint="default"/>
+      </w:rPr>
+    </w:lvl>
+    <w:lvl w:ilvl="8" w:tplc="08160005" w:tentative="1">
+      <w:start w:val="1"/>
+      <w:numFmt w:val="bullet"/>
+      <w:lvlText w:val=""/>
+      <w:lvlJc w:val="left"/>
+      <w:pPr>
+        <w:ind w:left="7188" w:hanging="360"/>
+      </w:pPr>
+      <w:rPr>
+        <w:rFonts w:ascii="Wingdings" w:hAnsi="Wingdings" w:hint="default"/>
+      </w:rPr>
+    </w:lvl>
+  </w:abstractNum>
+  <w:abstractNum w:abstractNumId="5" w15:restartNumberingAfterBreak="0">
+    <w:nsid w:val="4DF62898"/>
+    <w:multiLevelType w:val="hybridMultilevel"/>
+    <w:tmpl w:val="F0DCF112"/>
+    <w:lvl w:ilvl="0" w:tplc="08160001">
+      <w:start w:val="1"/>
+      <w:numFmt w:val="bullet"/>
+      <w:lvlText w:val=""/>
+      <w:lvlJc w:val="left"/>
+      <w:pPr>
+        <w:ind w:left="720" w:hanging="360"/>
+      </w:pPr>
+      <w:rPr>
+        <w:rFonts w:ascii="Symbol" w:hAnsi="Symbol" w:hint="default"/>
+      </w:rPr>
+    </w:lvl>
+    <w:lvl w:ilvl="1" w:tplc="08160003" w:tentative="1">
+      <w:start w:val="1"/>
+      <w:numFmt w:val="bullet"/>
+      <w:lvlText w:val="o"/>
+      <w:lvlJc w:val="left"/>
+      <w:pPr>
+        <w:ind w:left="1440" w:hanging="360"/>
+      </w:pPr>
+      <w:rPr>
+        <w:rFonts w:ascii="Courier New" w:hAnsi="Courier New" w:cs="Courier New" w:hint="default"/>
+      </w:rPr>
+    </w:lvl>
+    <w:lvl w:ilvl="2" w:tplc="08160005" w:tentative="1">
+      <w:start w:val="1"/>
+      <w:numFmt w:val="bullet"/>
+      <w:lvlText w:val=""/>
+      <w:lvlJc w:val="left"/>
+      <w:pPr>
+        <w:ind w:left="2160" w:hanging="360"/>
+      </w:pPr>
+      <w:rPr>
+        <w:rFonts w:ascii="Wingdings" w:hAnsi="Wingdings" w:hint="default"/>
+      </w:rPr>
+    </w:lvl>
+    <w:lvl w:ilvl="3" w:tplc="08160001" w:tentative="1">
+      <w:start w:val="1"/>
+      <w:numFmt w:val="bullet"/>
+      <w:lvlText w:val=""/>
+      <w:lvlJc w:val="left"/>
+      <w:pPr>
+        <w:ind w:left="2880" w:hanging="360"/>
+      </w:pPr>
+      <w:rPr>
+        <w:rFonts w:ascii="Symbol" w:hAnsi="Symbol" w:hint="default"/>
+      </w:rPr>
+    </w:lvl>
+    <w:lvl w:ilvl="4" w:tplc="08160003" w:tentative="1">
+      <w:start w:val="1"/>
+      <w:numFmt w:val="bullet"/>
+      <w:lvlText w:val="o"/>
+      <w:lvlJc w:val="left"/>
+      <w:pPr>
+        <w:ind w:left="3600" w:hanging="360"/>
+      </w:pPr>
+      <w:rPr>
+        <w:rFonts w:ascii="Courier New" w:hAnsi="Courier New" w:cs="Courier New" w:hint="default"/>
+      </w:rPr>
+    </w:lvl>
+    <w:lvl w:ilvl="5" w:tplc="08160005" w:tentative="1">
+      <w:start w:val="1"/>
+      <w:numFmt w:val="bullet"/>
+      <w:lvlText w:val=""/>
+      <w:lvlJc w:val="left"/>
+      <w:pPr>
+        <w:ind w:left="4320" w:hanging="360"/>
+      </w:pPr>
+      <w:rPr>
+        <w:rFonts w:ascii="Wingdings" w:hAnsi="Wingdings" w:hint="default"/>
+      </w:rPr>
+    </w:lvl>
+    <w:lvl w:ilvl="6" w:tplc="08160001" w:tentative="1">
+      <w:start w:val="1"/>
+      <w:numFmt w:val="bullet"/>
+      <w:lvlText w:val=""/>
+      <w:lvlJc w:val="left"/>
+      <w:pPr>
+        <w:ind w:left="5040" w:hanging="360"/>
+      </w:pPr>
+      <w:rPr>
+        <w:rFonts w:ascii="Symbol" w:hAnsi="Symbol" w:hint="default"/>
+      </w:rPr>
+    </w:lvl>
+    <w:lvl w:ilvl="7" w:tplc="08160003" w:tentative="1">
+      <w:start w:val="1"/>
+      <w:numFmt w:val="bullet"/>
+      <w:lvlText w:val="o"/>
+      <w:lvlJc w:val="left"/>
+      <w:pPr>
+        <w:ind w:left="5760" w:hanging="360"/>
+      </w:pPr>
+      <w:rPr>
+        <w:rFonts w:ascii="Courier New" w:hAnsi="Courier New" w:cs="Courier New" w:hint="default"/>
+      </w:rPr>
+    </w:lvl>
+    <w:lvl w:ilvl="8" w:tplc="08160005" w:tentative="1">
+      <w:start w:val="1"/>
+      <w:numFmt w:val="bullet"/>
+      <w:lvlText w:val=""/>
+      <w:lvlJc w:val="left"/>
+      <w:pPr>
+        <w:ind w:left="6480" w:hanging="360"/>
+      </w:pPr>
+      <w:rPr>
+        <w:rFonts w:ascii="Wingdings" w:hAnsi="Wingdings" w:hint="default"/>
+      </w:rPr>
+    </w:lvl>
+  </w:abstractNum>
+  <w:abstractNum w:abstractNumId="6" w15:restartNumberingAfterBreak="0">
+    <w:nsid w:val="52CC2156"/>
+    <w:multiLevelType w:val="hybridMultilevel"/>
+    <w:tmpl w:val="95BA83C2"/>
+    <w:lvl w:ilvl="0" w:tplc="0816000B">
+      <w:start w:val="1"/>
+      <w:numFmt w:val="bullet"/>
+      <w:lvlText w:val=""/>
+      <w:lvlJc w:val="left"/>
+      <w:pPr>
+        <w:ind w:left="2160" w:hanging="360"/>
+      </w:pPr>
+      <w:rPr>
+        <w:rFonts w:ascii="Wingdings" w:hAnsi="Wingdings" w:hint="default"/>
+      </w:rPr>
+    </w:lvl>
+    <w:lvl w:ilvl="1" w:tplc="08160003" w:tentative="1">
+      <w:start w:val="1"/>
+      <w:numFmt w:val="bullet"/>
+      <w:lvlText w:val="o"/>
+      <w:lvlJc w:val="left"/>
+      <w:pPr>
+        <w:ind w:left="2880" w:hanging="360"/>
+      </w:pPr>
+      <w:rPr>
+        <w:rFonts w:ascii="Courier New" w:hAnsi="Courier New" w:cs="Courier New" w:hint="default"/>
+      </w:rPr>
+    </w:lvl>
+    <w:lvl w:ilvl="2" w:tplc="08160005" w:tentative="1">
+      <w:start w:val="1"/>
+      <w:numFmt w:val="bullet"/>
+      <w:lvlText w:val=""/>
+      <w:lvlJc w:val="left"/>
+      <w:pPr>
+        <w:ind w:left="3600" w:hanging="360"/>
+      </w:pPr>
+      <w:rPr>
+        <w:rFonts w:ascii="Wingdings" w:hAnsi="Wingdings" w:hint="default"/>
+      </w:rPr>
+    </w:lvl>
+    <w:lvl w:ilvl="3" w:tplc="08160001" w:tentative="1">
+      <w:start w:val="1"/>
+      <w:numFmt w:val="bullet"/>
+      <w:lvlText w:val=""/>
+      <w:lvlJc w:val="left"/>
+      <w:pPr>
+        <w:ind w:left="4320" w:hanging="360"/>
+      </w:pPr>
+      <w:rPr>
+        <w:rFonts w:ascii="Symbol" w:hAnsi="Symbol" w:hint="default"/>
+      </w:rPr>
+    </w:lvl>
+    <w:lvl w:ilvl="4" w:tplc="08160003" w:tentative="1">
+      <w:start w:val="1"/>
+      <w:numFmt w:val="bullet"/>
+      <w:lvlText w:val="o"/>
+      <w:lvlJc w:val="left"/>
+      <w:pPr>
+        <w:ind w:left="5040" w:hanging="360"/>
+      </w:pPr>
+      <w:rPr>
+        <w:rFonts w:ascii="Courier New" w:hAnsi="Courier New" w:cs="Courier New" w:hint="default"/>
+      </w:rPr>
+    </w:lvl>
+    <w:lvl w:ilvl="5" w:tplc="08160005" w:tentative="1">
+      <w:start w:val="1"/>
+      <w:numFmt w:val="bullet"/>
+      <w:lvlText w:val=""/>
+      <w:lvlJc w:val="left"/>
+      <w:pPr>
+        <w:ind w:left="5760" w:hanging="360"/>
+      </w:pPr>
+      <w:rPr>
+        <w:rFonts w:ascii="Wingdings" w:hAnsi="Wingdings" w:hint="default"/>
+      </w:rPr>
+    </w:lvl>
+    <w:lvl w:ilvl="6" w:tplc="08160001" w:tentative="1">
+      <w:start w:val="1"/>
+      <w:numFmt w:val="bullet"/>
+      <w:lvlText w:val=""/>
+      <w:lvlJc w:val="left"/>
+      <w:pPr>
+        <w:ind w:left="6480" w:hanging="360"/>
+      </w:pPr>
+      <w:rPr>
+        <w:rFonts w:ascii="Symbol" w:hAnsi="Symbol" w:hint="default"/>
+      </w:rPr>
+    </w:lvl>
+    <w:lvl w:ilvl="7" w:tplc="08160003" w:tentative="1">
+      <w:start w:val="1"/>
+      <w:numFmt w:val="bullet"/>
+      <w:lvlText w:val="o"/>
+      <w:lvlJc w:val="left"/>
+      <w:pPr>
+        <w:ind w:left="7200" w:hanging="360"/>
+      </w:pPr>
+      <w:rPr>
+        <w:rFonts w:ascii="Courier New" w:hAnsi="Courier New" w:cs="Courier New" w:hint="default"/>
+      </w:rPr>
+    </w:lvl>
+    <w:lvl w:ilvl="8" w:tplc="08160005" w:tentative="1">
+      <w:start w:val="1"/>
+      <w:numFmt w:val="bullet"/>
+      <w:lvlText w:val=""/>
+      <w:lvlJc w:val="left"/>
+      <w:pPr>
+        <w:ind w:left="7920" w:hanging="360"/>
+      </w:pPr>
+      <w:rPr>
+        <w:rFonts w:ascii="Wingdings" w:hAnsi="Wingdings" w:hint="default"/>
+      </w:rPr>
+    </w:lvl>
+  </w:abstractNum>
   <w:num w:numId="1">
+    <w:abstractNumId w:val="3"/>
+  </w:num>
+  <w:num w:numId="2">
+    <w:abstractNumId w:val="5"/>
+  </w:num>
+  <w:num w:numId="3">
     <w:abstractNumId w:val="0"/>
+  </w:num>
+  <w:num w:numId="4">
+    <w:abstractNumId w:val="6"/>
+  </w:num>
+  <w:num w:numId="5">
+    <w:abstractNumId w:val="2"/>
+  </w:num>
+  <w:num w:numId="6">
+    <w:abstractNumId w:val="1"/>
+  </w:num>
+  <w:num w:numId="7">
+    <w:abstractNumId w:val="4"/>
   </w:num>
 </w:numbering>
 </file>
@@ -3034,6 +4472,7 @@
   <w:style w:type="character" w:default="1" w:styleId="Tipodeletrapredefinidodopargrafo">
     <w:name w:val="Default Paragraph Font"/>
     <w:uiPriority w:val="1"/>
+    <w:semiHidden/>
     <w:unhideWhenUsed/>
   </w:style>
   <w:style w:type="table" w:default="1" w:styleId="Tabelanormal">
@@ -3163,6 +4602,18 @@
     <w:rPr>
       <w:color w:val="0563C1" w:themeColor="hyperlink"/>
       <w:u w:val="single"/>
+    </w:rPr>
+  </w:style>
+  <w:style w:type="character" w:styleId="MenoNoResolvida">
+    <w:name w:val="Unresolved Mention"/>
+    <w:basedOn w:val="Tipodeletrapredefinidodopargrafo"/>
+    <w:uiPriority w:val="99"/>
+    <w:semiHidden/>
+    <w:unhideWhenUsed/>
+    <w:rsid w:val="001B09F6"/>
+    <w:rPr>
+      <w:color w:val="605E5C"/>
+      <w:shd w:val="clear" w:color="auto" w:fill="E1DFDD"/>
     </w:rPr>
   </w:style>
 </w:styles>
@@ -3468,7 +4919,7 @@
 </file>
 
 <file path=customXml/itemProps1.xml><?xml version="1.0" encoding="utf-8"?>
-<ds:datastoreItem xmlns:ds="http://schemas.openxmlformats.org/officeDocument/2006/customXml" ds:itemID="{60D494F2-78C5-44CF-8EA4-8B7910DB2621}">
+<ds:datastoreItem xmlns:ds="http://schemas.openxmlformats.org/officeDocument/2006/customXml" ds:itemID="{B0FD6E0E-AA52-4F06-9CFA-894DD9D4B3D3}">
   <ds:schemaRefs>
     <ds:schemaRef ds:uri="http://schemas.openxmlformats.org/officeDocument/2006/bibliography"/>
   </ds:schemaRefs>

</xml_diff>